<commit_message>
add tls bootstrapping and notes of install documentation
</commit_message>
<xml_diff>
--- a/随堂笔记/chap02 高可用安装/kubeadm安装方式/kubeadm1.18/2.1、Kubeadm高可用安装Kubernetes.docx
+++ b/随堂笔记/chap02 高可用安装/kubeadm安装方式/kubeadm1.18/2.1、Kubeadm高可用安装Kubernetes.docx
@@ -1,6 +1,6 @@
 
 <file path=word/document.xml><?xml version="1.0" encoding="utf-8"?>
-<w:document xmlns:wpc="http://schemas.microsoft.com/office/word/2010/wordprocessingCanvas" xmlns:cx="http://schemas.microsoft.com/office/drawing/2014/chartex" xmlns:cx1="http://schemas.microsoft.com/office/drawing/2015/9/8/chartex" xmlns:cx2="http://schemas.microsoft.com/office/drawing/2015/10/21/chartex" xmlns:cx3="http://schemas.microsoft.com/office/drawing/2016/5/9/chartex" xmlns:cx4="http://schemas.microsoft.com/office/drawing/2016/5/10/chartex" xmlns:cx5="http://schemas.microsoft.com/office/drawing/2016/5/11/chartex" xmlns:cx6="http://schemas.microsoft.com/office/drawing/2016/5/12/chartex" xmlns:cx7="http://schemas.microsoft.com/office/drawing/2016/5/13/chartex" xmlns:cx8="http://schemas.microsoft.com/office/drawing/2016/5/14/chartex" xmlns:mc="http://schemas.openxmlformats.org/markup-compatibility/2006" xmlns:aink="http://schemas.microsoft.com/office/drawing/2016/ink" xmlns:am3d="http://schemas.microsoft.com/office/drawing/2017/model3d" xmlns:o="urn:schemas-microsoft-com:office:office" xmlns:r="http://schemas.openxmlformats.org/officeDocument/2006/relationships" xmlns:m="http://schemas.openxmlformats.org/officeDocument/2006/math" xmlns:v="urn:schemas-microsoft-com:vml" xmlns:wp14="http://schemas.microsoft.com/office/word/2010/wordprocessingDrawing" xmlns:wp="http://schemas.openxmlformats.org/drawingml/2006/wordprocessingDrawing" xmlns:w10="urn:schemas-microsoft-com:office:word" xmlns:w="http://schemas.openxmlformats.org/wordprocessingml/2006/main" xmlns:w14="http://schemas.microsoft.com/office/word/2010/wordml" xmlns:w15="http://schemas.microsoft.com/office/word/2012/wordml" xmlns:w16cid="http://schemas.microsoft.com/office/word/2016/wordml/cid" xmlns:w16se="http://schemas.microsoft.com/office/word/2015/wordml/symex" xmlns:wpg="http://schemas.microsoft.com/office/word/2010/wordprocessingGroup" xmlns:wpi="http://schemas.microsoft.com/office/word/2010/wordprocessingInk" xmlns:wne="http://schemas.microsoft.com/office/word/2006/wordml" xmlns:wps="http://schemas.microsoft.com/office/word/2010/wordprocessingShape" mc:Ignorable="w14 w15 w16se w16cid wp14">
+<w:document xmlns:wpc="http://schemas.microsoft.com/office/word/2010/wordprocessingCanvas" xmlns:cx="http://schemas.microsoft.com/office/drawing/2014/chartex" xmlns:cx1="http://schemas.microsoft.com/office/drawing/2015/9/8/chartex" xmlns:cx2="http://schemas.microsoft.com/office/drawing/2015/10/21/chartex" xmlns:cx3="http://schemas.microsoft.com/office/drawing/2016/5/9/chartex" xmlns:cx4="http://schemas.microsoft.com/office/drawing/2016/5/10/chartex" xmlns:cx5="http://schemas.microsoft.com/office/drawing/2016/5/11/chartex" xmlns:cx6="http://schemas.microsoft.com/office/drawing/2016/5/12/chartex" xmlns:cx7="http://schemas.microsoft.com/office/drawing/2016/5/13/chartex" xmlns:cx8="http://schemas.microsoft.com/office/drawing/2016/5/14/chartex" xmlns:mc="http://schemas.openxmlformats.org/markup-compatibility/2006" xmlns:aink="http://schemas.microsoft.com/office/drawing/2016/ink" xmlns:am3d="http://schemas.microsoft.com/office/drawing/2017/model3d" xmlns:o="urn:schemas-microsoft-com:office:office" xmlns:r="http://schemas.openxmlformats.org/officeDocument/2006/relationships" xmlns:m="http://schemas.openxmlformats.org/officeDocument/2006/math" xmlns:v="urn:schemas-microsoft-com:vml" xmlns:wp14="http://schemas.microsoft.com/office/word/2010/wordprocessingDrawing" xmlns:wp="http://schemas.openxmlformats.org/drawingml/2006/wordprocessingDrawing" xmlns:w10="urn:schemas-microsoft-com:office:word" xmlns:w="http://schemas.openxmlformats.org/wordprocessingml/2006/main" xmlns:w14="http://schemas.microsoft.com/office/word/2010/wordml" xmlns:w15="http://schemas.microsoft.com/office/word/2012/wordml" xmlns:w16cex="http://schemas.microsoft.com/office/word/2018/wordml/cex" xmlns:w16cid="http://schemas.microsoft.com/office/word/2016/wordml/cid" xmlns:w16="http://schemas.microsoft.com/office/word/2018/wordml" xmlns:w16se="http://schemas.microsoft.com/office/word/2015/wordml/symex" xmlns:wpg="http://schemas.microsoft.com/office/word/2010/wordprocessingGroup" xmlns:wpi="http://schemas.microsoft.com/office/word/2010/wordprocessingInk" xmlns:wne="http://schemas.microsoft.com/office/word/2006/wordml" xmlns:wps="http://schemas.microsoft.com/office/word/2010/wordprocessingShape" mc:Ignorable="w14 w15 w16se w16cid w16 w16cex wp14">
   <w:body>
     <w:p>
       <w:pPr>
@@ -52,6 +52,112 @@
     <w:p>
       <w:pPr>
         <w:pStyle w:val="afff4"/>
+      </w:pPr>
+    </w:p>
+    <w:p>
+      <w:pPr>
+        <w:pStyle w:val="afff4"/>
+      </w:pPr>
+    </w:p>
+    <w:p>
+      <w:pPr>
+        <w:pStyle w:val="afff4"/>
+        <w:rPr>
+          <w:color w:val="FF0000"/>
+          <w:sz w:val="32"/>
+          <w:szCs w:val="32"/>
+        </w:rPr>
+      </w:pPr>
+      <w:r>
+        <w:rPr>
+          <w:rFonts w:hint="eastAsia"/>
+          <w:color w:val="FF0000"/>
+          <w:sz w:val="32"/>
+          <w:szCs w:val="32"/>
+        </w:rPr>
+        <w:t>请不要使用带中文的服务器和克隆的虚拟机</w:t>
+      </w:r>
+    </w:p>
+    <w:p>
+      <w:pPr>
+        <w:pStyle w:val="afff4"/>
+        <w:rPr>
+          <w:color w:val="FF0000"/>
+          <w:sz w:val="32"/>
+          <w:szCs w:val="32"/>
+        </w:rPr>
+      </w:pPr>
+    </w:p>
+    <w:p>
+      <w:pPr>
+        <w:pStyle w:val="afff4"/>
+        <w:rPr>
+          <w:color w:val="FF0000"/>
+          <w:sz w:val="32"/>
+          <w:szCs w:val="32"/>
+        </w:rPr>
+      </w:pPr>
+    </w:p>
+    <w:p>
+      <w:pPr>
+        <w:pStyle w:val="afff4"/>
+        <w:rPr>
+          <w:color w:val="FF0000"/>
+          <w:sz w:val="32"/>
+          <w:szCs w:val="32"/>
+        </w:rPr>
+      </w:pPr>
+    </w:p>
+    <w:p>
+      <w:pPr>
+        <w:pStyle w:val="afff4"/>
+        <w:rPr>
+          <w:snapToGrid/>
+          <w:color w:val="FF0000"/>
+          <w:sz w:val="32"/>
+          <w:szCs w:val="32"/>
+        </w:rPr>
+      </w:pPr>
+      <w:r>
+        <w:rPr>
+          <w:rFonts w:hint="eastAsia"/>
+          <w:color w:val="FF0000"/>
+          <w:sz w:val="32"/>
+          <w:szCs w:val="32"/>
+        </w:rPr>
+        <w:t>生产环境建议使用二进制安装方式</w:t>
+      </w:r>
+    </w:p>
+    <w:p>
+      <w:pPr>
+        <w:widowControl/>
+        <w:adjustRightInd/>
+        <w:snapToGrid/>
+        <w:spacing w:line="240" w:lineRule="auto"/>
+        <w:ind w:firstLine="0"/>
+        <w:jc w:val="left"/>
+        <w:rPr>
+          <w:color w:val="FF0000"/>
+          <w:sz w:val="32"/>
+          <w:szCs w:val="32"/>
+        </w:rPr>
+        <w:sectPr>
+          <w:pgSz w:w="11113" w:h="15082"/>
+          <w:pgMar w:top="1474" w:right="1304" w:bottom="1418" w:left="1304" w:header="907" w:footer="794" w:gutter="0"/>
+          <w:pgNumType w:fmt="upperRoman" w:start="3"/>
+          <w:cols w:space="720"/>
+        </w:sectPr>
+      </w:pPr>
+    </w:p>
+    <w:p>
+      <w:pPr>
+        <w:pStyle w:val="afff4"/>
+        <w:rPr>
+          <w:rFonts w:hint="eastAsia"/>
+          <w:color w:val="FF0000"/>
+          <w:sz w:val="32"/>
+          <w:szCs w:val="32"/>
+        </w:rPr>
         <w:sectPr>
           <w:headerReference w:type="even" r:id="rId7"/>
           <w:headerReference w:type="default" r:id="rId8"/>
@@ -1497,7 +1603,6 @@
           <w:sz w:val="30"/>
           <w:szCs w:val="30"/>
         </w:rPr>
-        <w:lastRenderedPageBreak/>
         <w:t>CentOS</w:t>
       </w:r>
       <w:r>
@@ -8517,160 +8622,155 @@
       <w:pPr>
         <w:pStyle w:val="afff4"/>
       </w:pPr>
-      <w:bookmarkStart w:id="27" w:name="_GoBack"/>
+    </w:p>
+    <w:p>
+      <w:pPr>
+        <w:pStyle w:val="afff4"/>
+      </w:pPr>
+    </w:p>
+    <w:p>
+      <w:pPr>
+        <w:pStyle w:val="Swift"/>
+      </w:pPr>
+      <w:r>
+        <w:t>[root@k8s-master01 k8s-ha-install]# cd metrics-server-3.6.1/</w:t>
+      </w:r>
+    </w:p>
+    <w:p>
+      <w:pPr>
+        <w:pStyle w:val="Swift"/>
+      </w:pPr>
+      <w:r>
+        <w:t xml:space="preserve">[root@k8s-master01 metrics-server-3.6.1]# </w:t>
+      </w:r>
+    </w:p>
+    <w:p>
+      <w:pPr>
+        <w:pStyle w:val="Swift"/>
+      </w:pPr>
+      <w:r>
+        <w:t>[root@k8s-master01 metrics-server-3.6.1]# ls</w:t>
+      </w:r>
+    </w:p>
+    <w:p>
+      <w:pPr>
+        <w:pStyle w:val="Swift"/>
+      </w:pPr>
+      <w:r>
+        <w:t>aggregated-metrics-reader.yaml  auth-delegator.yaml  auth-reader.yaml  metrics-apiservice.yaml  metrics-server-deployment.yaml  metrics-server-service.yaml  resource-reader.yaml</w:t>
+      </w:r>
+    </w:p>
+    <w:p>
+      <w:pPr>
+        <w:pStyle w:val="Swift"/>
+      </w:pPr>
+      <w:r>
+        <w:t>[root@k8s-master01 metrics-server-3.6.1]# kubectl create -f .</w:t>
+      </w:r>
+    </w:p>
+    <w:p>
+      <w:pPr>
+        <w:pStyle w:val="Swift"/>
+      </w:pPr>
+      <w:r>
+        <w:t>clusterrole.rbac.authorization.k8s.io/system:aggregated-metrics-reader created</w:t>
+      </w:r>
+    </w:p>
+    <w:p>
+      <w:pPr>
+        <w:pStyle w:val="Swift"/>
+      </w:pPr>
+      <w:r>
+        <w:t>clusterrolebinding.rbac.authorization.k8s.io/metrics-server:system:auth-delegator created</w:t>
+      </w:r>
+    </w:p>
+    <w:p>
+      <w:pPr>
+        <w:pStyle w:val="Swift"/>
+      </w:pPr>
+      <w:r>
+        <w:t>rolebinding.rbac.authorization.k8s.io/metrics-server-auth-reader created</w:t>
+      </w:r>
+    </w:p>
+    <w:p>
+      <w:pPr>
+        <w:pStyle w:val="Swift"/>
+      </w:pPr>
+      <w:r>
+        <w:t>apiservice.apiregistration.k8s.io/v1beta1.metrics.k8s.io created</w:t>
+      </w:r>
+    </w:p>
+    <w:p>
+      <w:pPr>
+        <w:pStyle w:val="Swift"/>
+      </w:pPr>
+      <w:r>
+        <w:t>serviceaccount/metrics-server created</w:t>
+      </w:r>
+    </w:p>
+    <w:p>
+      <w:pPr>
+        <w:pStyle w:val="Swift"/>
+      </w:pPr>
+      <w:r>
+        <w:t>deployment.apps/metrics-server created</w:t>
+      </w:r>
+    </w:p>
+    <w:p>
+      <w:pPr>
+        <w:pStyle w:val="Swift"/>
+      </w:pPr>
+      <w:r>
+        <w:t>service/metrics-server created</w:t>
+      </w:r>
+    </w:p>
+    <w:p>
+      <w:pPr>
+        <w:pStyle w:val="Swift"/>
+      </w:pPr>
+      <w:r>
+        <w:t>clusterrole.rbac.authorization.k8s.io/system:metrics-server created</w:t>
+      </w:r>
+    </w:p>
+    <w:p>
+      <w:pPr>
+        <w:pStyle w:val="Swift"/>
+      </w:pPr>
+      <w:r>
+        <w:t>clusterrolebinding.rbac.authorization.k8s.io/system:metrics-server created</w:t>
+      </w:r>
+    </w:p>
+    <w:p>
+      <w:pPr>
+        <w:pStyle w:val="afff4"/>
+      </w:pPr>
+    </w:p>
+    <w:p>
+      <w:pPr>
+        <w:pStyle w:val="31"/>
+      </w:pPr>
+      <w:bookmarkStart w:id="27" w:name="_Toc9026229"/>
+      <w:bookmarkStart w:id="28" w:name="_Toc12714938"/>
+      <w:r>
+        <w:t>1.1.9</w:t>
+      </w:r>
+      <w:r>
+        <w:rPr>
+          <w:rFonts w:hint="eastAsia"/>
+        </w:rPr>
+        <w:t xml:space="preserve"> </w:t>
+      </w:r>
+      <w:r>
+        <w:t xml:space="preserve"> Dashboard</w:t>
+      </w:r>
+      <w:r>
+        <w:rPr>
+          <w:rFonts w:hint="eastAsia"/>
+        </w:rPr>
+        <w:t>部署</w:t>
+      </w:r>
       <w:bookmarkEnd w:id="27"/>
-    </w:p>
-    <w:p>
-      <w:pPr>
-        <w:pStyle w:val="afff4"/>
-        <w:rPr>
-          <w:rFonts w:hint="eastAsia"/>
-        </w:rPr>
-      </w:pPr>
-    </w:p>
-    <w:p>
-      <w:pPr>
-        <w:pStyle w:val="Swift"/>
-      </w:pPr>
-      <w:r>
-        <w:t>[root@k8s-master01 k8s-ha-install]# cd metrics-server-3.6.1/</w:t>
-      </w:r>
-    </w:p>
-    <w:p>
-      <w:pPr>
-        <w:pStyle w:val="Swift"/>
-      </w:pPr>
-      <w:r>
-        <w:t xml:space="preserve">[root@k8s-master01 metrics-server-3.6.1]# </w:t>
-      </w:r>
-    </w:p>
-    <w:p>
-      <w:pPr>
-        <w:pStyle w:val="Swift"/>
-      </w:pPr>
-      <w:r>
-        <w:t>[root@k8s-master01 metrics-server-3.6.1]# ls</w:t>
-      </w:r>
-    </w:p>
-    <w:p>
-      <w:pPr>
-        <w:pStyle w:val="Swift"/>
-      </w:pPr>
-      <w:r>
-        <w:t>aggregated-metrics-reader.yaml  auth-delegator.yaml  auth-reader.yaml  metrics-apiservice.yaml  metrics-server-deployment.yaml  metrics-server-service.yaml  resource-reader.yaml</w:t>
-      </w:r>
-    </w:p>
-    <w:p>
-      <w:pPr>
-        <w:pStyle w:val="Swift"/>
-      </w:pPr>
-      <w:r>
-        <w:t>[root@k8s-master01 metrics-server-3.6.1]# kubectl create -f .</w:t>
-      </w:r>
-    </w:p>
-    <w:p>
-      <w:pPr>
-        <w:pStyle w:val="Swift"/>
-      </w:pPr>
-      <w:r>
-        <w:t>clusterrole.rbac.authorization.k8s.io/system:aggregated-metrics-reader created</w:t>
-      </w:r>
-    </w:p>
-    <w:p>
-      <w:pPr>
-        <w:pStyle w:val="Swift"/>
-      </w:pPr>
-      <w:r>
-        <w:t>clusterrolebinding.rbac.authorization.k8s.io/metrics-server:system:auth-delegator created</w:t>
-      </w:r>
-    </w:p>
-    <w:p>
-      <w:pPr>
-        <w:pStyle w:val="Swift"/>
-      </w:pPr>
-      <w:r>
-        <w:t>rolebinding.rbac.authorization.k8s.io/metrics-server-auth-reader created</w:t>
-      </w:r>
-    </w:p>
-    <w:p>
-      <w:pPr>
-        <w:pStyle w:val="Swift"/>
-      </w:pPr>
-      <w:r>
-        <w:t>apiservice.apiregistration.k8s.io/v1beta1.metrics.k8s.io created</w:t>
-      </w:r>
-    </w:p>
-    <w:p>
-      <w:pPr>
-        <w:pStyle w:val="Swift"/>
-      </w:pPr>
-      <w:r>
-        <w:t>serviceaccount/metrics-server created</w:t>
-      </w:r>
-    </w:p>
-    <w:p>
-      <w:pPr>
-        <w:pStyle w:val="Swift"/>
-      </w:pPr>
-      <w:r>
-        <w:t>deployment.apps/metrics-server created</w:t>
-      </w:r>
-    </w:p>
-    <w:p>
-      <w:pPr>
-        <w:pStyle w:val="Swift"/>
-      </w:pPr>
-      <w:r>
-        <w:t>service/metrics-server created</w:t>
-      </w:r>
-    </w:p>
-    <w:p>
-      <w:pPr>
-        <w:pStyle w:val="Swift"/>
-      </w:pPr>
-      <w:r>
-        <w:t>clusterrole.rbac.authorization.k8s.io/system:metrics-server created</w:t>
-      </w:r>
-    </w:p>
-    <w:p>
-      <w:pPr>
-        <w:pStyle w:val="Swift"/>
-      </w:pPr>
-      <w:r>
-        <w:t>clusterrolebinding.rbac.authorization.k8s.io/system:metrics-server created</w:t>
-      </w:r>
-    </w:p>
-    <w:p>
-      <w:pPr>
-        <w:pStyle w:val="afff4"/>
-      </w:pPr>
-    </w:p>
-    <w:p>
-      <w:pPr>
-        <w:pStyle w:val="31"/>
-      </w:pPr>
-      <w:bookmarkStart w:id="28" w:name="_Toc9026229"/>
-      <w:bookmarkStart w:id="29" w:name="_Toc12714938"/>
-      <w:r>
-        <w:t>1.1.9</w:t>
-      </w:r>
-      <w:r>
-        <w:rPr>
-          <w:rFonts w:hint="eastAsia"/>
-        </w:rPr>
-        <w:t xml:space="preserve"> </w:t>
-      </w:r>
-      <w:r>
-        <w:t xml:space="preserve"> Dashboard</w:t>
-      </w:r>
-      <w:r>
-        <w:rPr>
-          <w:rFonts w:hint="eastAsia"/>
-        </w:rPr>
-        <w:t>部署</w:t>
-      </w:r>
       <w:bookmarkEnd w:id="28"/>
-      <w:bookmarkEnd w:id="29"/>
     </w:p>
     <w:p>
       <w:pPr>
@@ -10526,7 +10626,7 @@
 </file>
 
 <file path=word/endnotes.xml><?xml version="1.0" encoding="utf-8"?>
-<w:endnotes xmlns:wpc="http://schemas.microsoft.com/office/word/2010/wordprocessingCanvas" xmlns:cx="http://schemas.microsoft.com/office/drawing/2014/chartex" xmlns:cx1="http://schemas.microsoft.com/office/drawing/2015/9/8/chartex" xmlns:cx2="http://schemas.microsoft.com/office/drawing/2015/10/21/chartex" xmlns:cx3="http://schemas.microsoft.com/office/drawing/2016/5/9/chartex" xmlns:cx4="http://schemas.microsoft.com/office/drawing/2016/5/10/chartex" xmlns:cx5="http://schemas.microsoft.com/office/drawing/2016/5/11/chartex" xmlns:cx6="http://schemas.microsoft.com/office/drawing/2016/5/12/chartex" xmlns:cx7="http://schemas.microsoft.com/office/drawing/2016/5/13/chartex" xmlns:cx8="http://schemas.microsoft.com/office/drawing/2016/5/14/chartex" xmlns:mc="http://schemas.openxmlformats.org/markup-compatibility/2006" xmlns:aink="http://schemas.microsoft.com/office/drawing/2016/ink" xmlns:am3d="http://schemas.microsoft.com/office/drawing/2017/model3d" xmlns:o="urn:schemas-microsoft-com:office:office" xmlns:r="http://schemas.openxmlformats.org/officeDocument/2006/relationships" xmlns:m="http://schemas.openxmlformats.org/officeDocument/2006/math" xmlns:v="urn:schemas-microsoft-com:vml" xmlns:wp14="http://schemas.microsoft.com/office/word/2010/wordprocessingDrawing" xmlns:wp="http://schemas.openxmlformats.org/drawingml/2006/wordprocessingDrawing" xmlns:w10="urn:schemas-microsoft-com:office:word" xmlns:w="http://schemas.openxmlformats.org/wordprocessingml/2006/main" xmlns:w14="http://schemas.microsoft.com/office/word/2010/wordml" xmlns:w15="http://schemas.microsoft.com/office/word/2012/wordml" xmlns:w16cid="http://schemas.microsoft.com/office/word/2016/wordml/cid" xmlns:w16se="http://schemas.microsoft.com/office/word/2015/wordml/symex" xmlns:wpg="http://schemas.microsoft.com/office/word/2010/wordprocessingGroup" xmlns:wpi="http://schemas.microsoft.com/office/word/2010/wordprocessingInk" xmlns:wne="http://schemas.microsoft.com/office/word/2006/wordml" xmlns:wps="http://schemas.microsoft.com/office/word/2010/wordprocessingShape" mc:Ignorable="w14 w15 w16se w16cid wp14">
+<w:endnotes xmlns:wpc="http://schemas.microsoft.com/office/word/2010/wordprocessingCanvas" xmlns:cx="http://schemas.microsoft.com/office/drawing/2014/chartex" xmlns:cx1="http://schemas.microsoft.com/office/drawing/2015/9/8/chartex" xmlns:cx2="http://schemas.microsoft.com/office/drawing/2015/10/21/chartex" xmlns:cx3="http://schemas.microsoft.com/office/drawing/2016/5/9/chartex" xmlns:cx4="http://schemas.microsoft.com/office/drawing/2016/5/10/chartex" xmlns:cx5="http://schemas.microsoft.com/office/drawing/2016/5/11/chartex" xmlns:cx6="http://schemas.microsoft.com/office/drawing/2016/5/12/chartex" xmlns:cx7="http://schemas.microsoft.com/office/drawing/2016/5/13/chartex" xmlns:cx8="http://schemas.microsoft.com/office/drawing/2016/5/14/chartex" xmlns:mc="http://schemas.openxmlformats.org/markup-compatibility/2006" xmlns:aink="http://schemas.microsoft.com/office/drawing/2016/ink" xmlns:am3d="http://schemas.microsoft.com/office/drawing/2017/model3d" xmlns:o="urn:schemas-microsoft-com:office:office" xmlns:r="http://schemas.openxmlformats.org/officeDocument/2006/relationships" xmlns:m="http://schemas.openxmlformats.org/officeDocument/2006/math" xmlns:v="urn:schemas-microsoft-com:vml" xmlns:wp14="http://schemas.microsoft.com/office/word/2010/wordprocessingDrawing" xmlns:wp="http://schemas.openxmlformats.org/drawingml/2006/wordprocessingDrawing" xmlns:w10="urn:schemas-microsoft-com:office:word" xmlns:w="http://schemas.openxmlformats.org/wordprocessingml/2006/main" xmlns:w14="http://schemas.microsoft.com/office/word/2010/wordml" xmlns:w15="http://schemas.microsoft.com/office/word/2012/wordml" xmlns:w16cex="http://schemas.microsoft.com/office/word/2018/wordml/cex" xmlns:w16cid="http://schemas.microsoft.com/office/word/2016/wordml/cid" xmlns:w16="http://schemas.microsoft.com/office/word/2018/wordml" xmlns:w16se="http://schemas.microsoft.com/office/word/2015/wordml/symex" xmlns:wpg="http://schemas.microsoft.com/office/word/2010/wordprocessingGroup" xmlns:wpi="http://schemas.microsoft.com/office/word/2010/wordprocessingInk" xmlns:wne="http://schemas.microsoft.com/office/word/2006/wordml" xmlns:wps="http://schemas.microsoft.com/office/word/2010/wordprocessingShape" mc:Ignorable="w14 w15 w16se w16cid w16 w16cex wp14">
   <w:endnote w:type="separator" w:id="-1">
     <w:p>
       <w:pPr>
@@ -10551,7 +10651,7 @@
 </file>
 
 <file path=word/footnotes.xml><?xml version="1.0" encoding="utf-8"?>
-<w:footnotes xmlns:wpc="http://schemas.microsoft.com/office/word/2010/wordprocessingCanvas" xmlns:cx="http://schemas.microsoft.com/office/drawing/2014/chartex" xmlns:cx1="http://schemas.microsoft.com/office/drawing/2015/9/8/chartex" xmlns:cx2="http://schemas.microsoft.com/office/drawing/2015/10/21/chartex" xmlns:cx3="http://schemas.microsoft.com/office/drawing/2016/5/9/chartex" xmlns:cx4="http://schemas.microsoft.com/office/drawing/2016/5/10/chartex" xmlns:cx5="http://schemas.microsoft.com/office/drawing/2016/5/11/chartex" xmlns:cx6="http://schemas.microsoft.com/office/drawing/2016/5/12/chartex" xmlns:cx7="http://schemas.microsoft.com/office/drawing/2016/5/13/chartex" xmlns:cx8="http://schemas.microsoft.com/office/drawing/2016/5/14/chartex" xmlns:mc="http://schemas.openxmlformats.org/markup-compatibility/2006" xmlns:aink="http://schemas.microsoft.com/office/drawing/2016/ink" xmlns:am3d="http://schemas.microsoft.com/office/drawing/2017/model3d" xmlns:o="urn:schemas-microsoft-com:office:office" xmlns:r="http://schemas.openxmlformats.org/officeDocument/2006/relationships" xmlns:m="http://schemas.openxmlformats.org/officeDocument/2006/math" xmlns:v="urn:schemas-microsoft-com:vml" xmlns:wp14="http://schemas.microsoft.com/office/word/2010/wordprocessingDrawing" xmlns:wp="http://schemas.openxmlformats.org/drawingml/2006/wordprocessingDrawing" xmlns:w10="urn:schemas-microsoft-com:office:word" xmlns:w="http://schemas.openxmlformats.org/wordprocessingml/2006/main" xmlns:w14="http://schemas.microsoft.com/office/word/2010/wordml" xmlns:w15="http://schemas.microsoft.com/office/word/2012/wordml" xmlns:w16cid="http://schemas.microsoft.com/office/word/2016/wordml/cid" xmlns:w16se="http://schemas.microsoft.com/office/word/2015/wordml/symex" xmlns:wpg="http://schemas.microsoft.com/office/word/2010/wordprocessingGroup" xmlns:wpi="http://schemas.microsoft.com/office/word/2010/wordprocessingInk" xmlns:wne="http://schemas.microsoft.com/office/word/2006/wordml" xmlns:wps="http://schemas.microsoft.com/office/word/2010/wordprocessingShape" mc:Ignorable="w14 w15 w16se w16cid wp14">
+<w:footnotes xmlns:wpc="http://schemas.microsoft.com/office/word/2010/wordprocessingCanvas" xmlns:cx="http://schemas.microsoft.com/office/drawing/2014/chartex" xmlns:cx1="http://schemas.microsoft.com/office/drawing/2015/9/8/chartex" xmlns:cx2="http://schemas.microsoft.com/office/drawing/2015/10/21/chartex" xmlns:cx3="http://schemas.microsoft.com/office/drawing/2016/5/9/chartex" xmlns:cx4="http://schemas.microsoft.com/office/drawing/2016/5/10/chartex" xmlns:cx5="http://schemas.microsoft.com/office/drawing/2016/5/11/chartex" xmlns:cx6="http://schemas.microsoft.com/office/drawing/2016/5/12/chartex" xmlns:cx7="http://schemas.microsoft.com/office/drawing/2016/5/13/chartex" xmlns:cx8="http://schemas.microsoft.com/office/drawing/2016/5/14/chartex" xmlns:mc="http://schemas.openxmlformats.org/markup-compatibility/2006" xmlns:aink="http://schemas.microsoft.com/office/drawing/2016/ink" xmlns:am3d="http://schemas.microsoft.com/office/drawing/2017/model3d" xmlns:o="urn:schemas-microsoft-com:office:office" xmlns:r="http://schemas.openxmlformats.org/officeDocument/2006/relationships" xmlns:m="http://schemas.openxmlformats.org/officeDocument/2006/math" xmlns:v="urn:schemas-microsoft-com:vml" xmlns:wp14="http://schemas.microsoft.com/office/word/2010/wordprocessingDrawing" xmlns:wp="http://schemas.openxmlformats.org/drawingml/2006/wordprocessingDrawing" xmlns:w10="urn:schemas-microsoft-com:office:word" xmlns:w="http://schemas.openxmlformats.org/wordprocessingml/2006/main" xmlns:w14="http://schemas.microsoft.com/office/word/2010/wordml" xmlns:w15="http://schemas.microsoft.com/office/word/2012/wordml" xmlns:w16cex="http://schemas.microsoft.com/office/word/2018/wordml/cex" xmlns:w16cid="http://schemas.microsoft.com/office/word/2016/wordml/cid" xmlns:w16="http://schemas.microsoft.com/office/word/2018/wordml" xmlns:w16se="http://schemas.microsoft.com/office/word/2015/wordml/symex" xmlns:wpg="http://schemas.microsoft.com/office/word/2010/wordprocessingGroup" xmlns:wpi="http://schemas.microsoft.com/office/word/2010/wordprocessingInk" xmlns:wne="http://schemas.microsoft.com/office/word/2006/wordml" xmlns:wps="http://schemas.microsoft.com/office/word/2010/wordprocessingShape" mc:Ignorable="w14 w15 w16se w16cid w16 w16cex wp14">
   <w:footnote w:type="separator" w:id="-1">
     <w:p>
       <w:pPr>
@@ -10576,7 +10676,7 @@
 </file>
 
 <file path=word/header1.xml><?xml version="1.0" encoding="utf-8"?>
-<w:hdr xmlns:wpc="http://schemas.microsoft.com/office/word/2010/wordprocessingCanvas" xmlns:cx="http://schemas.microsoft.com/office/drawing/2014/chartex" xmlns:cx1="http://schemas.microsoft.com/office/drawing/2015/9/8/chartex" xmlns:cx2="http://schemas.microsoft.com/office/drawing/2015/10/21/chartex" xmlns:cx3="http://schemas.microsoft.com/office/drawing/2016/5/9/chartex" xmlns:cx4="http://schemas.microsoft.com/office/drawing/2016/5/10/chartex" xmlns:cx5="http://schemas.microsoft.com/office/drawing/2016/5/11/chartex" xmlns:cx6="http://schemas.microsoft.com/office/drawing/2016/5/12/chartex" xmlns:cx7="http://schemas.microsoft.com/office/drawing/2016/5/13/chartex" xmlns:cx8="http://schemas.microsoft.com/office/drawing/2016/5/14/chartex" xmlns:mc="http://schemas.openxmlformats.org/markup-compatibility/2006" xmlns:aink="http://schemas.microsoft.com/office/drawing/2016/ink" xmlns:am3d="http://schemas.microsoft.com/office/drawing/2017/model3d" xmlns:o="urn:schemas-microsoft-com:office:office" xmlns:r="http://schemas.openxmlformats.org/officeDocument/2006/relationships" xmlns:m="http://schemas.openxmlformats.org/officeDocument/2006/math" xmlns:v="urn:schemas-microsoft-com:vml" xmlns:wp14="http://schemas.microsoft.com/office/word/2010/wordprocessingDrawing" xmlns:wp="http://schemas.openxmlformats.org/drawingml/2006/wordprocessingDrawing" xmlns:w10="urn:schemas-microsoft-com:office:word" xmlns:w="http://schemas.openxmlformats.org/wordprocessingml/2006/main" xmlns:w14="http://schemas.microsoft.com/office/word/2010/wordml" xmlns:w15="http://schemas.microsoft.com/office/word/2012/wordml" xmlns:w16cid="http://schemas.microsoft.com/office/word/2016/wordml/cid" xmlns:w16se="http://schemas.microsoft.com/office/word/2015/wordml/symex" xmlns:wpg="http://schemas.microsoft.com/office/word/2010/wordprocessingGroup" xmlns:wpi="http://schemas.microsoft.com/office/word/2010/wordprocessingInk" xmlns:wne="http://schemas.microsoft.com/office/word/2006/wordml" xmlns:wps="http://schemas.microsoft.com/office/word/2010/wordprocessingShape" mc:Ignorable="w14 w15 w16se w16cid wp14">
+<w:hdr xmlns:wpc="http://schemas.microsoft.com/office/word/2010/wordprocessingCanvas" xmlns:cx="http://schemas.microsoft.com/office/drawing/2014/chartex" xmlns:cx1="http://schemas.microsoft.com/office/drawing/2015/9/8/chartex" xmlns:cx2="http://schemas.microsoft.com/office/drawing/2015/10/21/chartex" xmlns:cx3="http://schemas.microsoft.com/office/drawing/2016/5/9/chartex" xmlns:cx4="http://schemas.microsoft.com/office/drawing/2016/5/10/chartex" xmlns:cx5="http://schemas.microsoft.com/office/drawing/2016/5/11/chartex" xmlns:cx6="http://schemas.microsoft.com/office/drawing/2016/5/12/chartex" xmlns:cx7="http://schemas.microsoft.com/office/drawing/2016/5/13/chartex" xmlns:cx8="http://schemas.microsoft.com/office/drawing/2016/5/14/chartex" xmlns:mc="http://schemas.openxmlformats.org/markup-compatibility/2006" xmlns:aink="http://schemas.microsoft.com/office/drawing/2016/ink" xmlns:am3d="http://schemas.microsoft.com/office/drawing/2017/model3d" xmlns:o="urn:schemas-microsoft-com:office:office" xmlns:r="http://schemas.openxmlformats.org/officeDocument/2006/relationships" xmlns:m="http://schemas.openxmlformats.org/officeDocument/2006/math" xmlns:v="urn:schemas-microsoft-com:vml" xmlns:wp14="http://schemas.microsoft.com/office/word/2010/wordprocessingDrawing" xmlns:wp="http://schemas.openxmlformats.org/drawingml/2006/wordprocessingDrawing" xmlns:w10="urn:schemas-microsoft-com:office:word" xmlns:w="http://schemas.openxmlformats.org/wordprocessingml/2006/main" xmlns:w14="http://schemas.microsoft.com/office/word/2010/wordml" xmlns:w15="http://schemas.microsoft.com/office/word/2012/wordml" xmlns:w16cex="http://schemas.microsoft.com/office/word/2018/wordml/cex" xmlns:w16cid="http://schemas.microsoft.com/office/word/2016/wordml/cid" xmlns:w16="http://schemas.microsoft.com/office/word/2018/wordml" xmlns:w16se="http://schemas.microsoft.com/office/word/2015/wordml/symex" xmlns:wpg="http://schemas.microsoft.com/office/word/2010/wordprocessingGroup" xmlns:wpi="http://schemas.microsoft.com/office/word/2010/wordprocessingInk" xmlns:wne="http://schemas.microsoft.com/office/word/2006/wordml" xmlns:wps="http://schemas.microsoft.com/office/word/2010/wordprocessingShape" mc:Ignorable="w14 w15 w16se w16cid w16 w16cex wp14">
   <w:p>
     <w:pPr>
       <w:pStyle w:val="afa"/>
@@ -10686,7 +10786,7 @@
 </file>
 
 <file path=word/header2.xml><?xml version="1.0" encoding="utf-8"?>
-<w:hdr xmlns:wpc="http://schemas.microsoft.com/office/word/2010/wordprocessingCanvas" xmlns:cx="http://schemas.microsoft.com/office/drawing/2014/chartex" xmlns:cx1="http://schemas.microsoft.com/office/drawing/2015/9/8/chartex" xmlns:cx2="http://schemas.microsoft.com/office/drawing/2015/10/21/chartex" xmlns:cx3="http://schemas.microsoft.com/office/drawing/2016/5/9/chartex" xmlns:cx4="http://schemas.microsoft.com/office/drawing/2016/5/10/chartex" xmlns:cx5="http://schemas.microsoft.com/office/drawing/2016/5/11/chartex" xmlns:cx6="http://schemas.microsoft.com/office/drawing/2016/5/12/chartex" xmlns:cx7="http://schemas.microsoft.com/office/drawing/2016/5/13/chartex" xmlns:cx8="http://schemas.microsoft.com/office/drawing/2016/5/14/chartex" xmlns:mc="http://schemas.openxmlformats.org/markup-compatibility/2006" xmlns:aink="http://schemas.microsoft.com/office/drawing/2016/ink" xmlns:am3d="http://schemas.microsoft.com/office/drawing/2017/model3d" xmlns:o="urn:schemas-microsoft-com:office:office" xmlns:r="http://schemas.openxmlformats.org/officeDocument/2006/relationships" xmlns:m="http://schemas.openxmlformats.org/officeDocument/2006/math" xmlns:v="urn:schemas-microsoft-com:vml" xmlns:wp14="http://schemas.microsoft.com/office/word/2010/wordprocessingDrawing" xmlns:wp="http://schemas.openxmlformats.org/drawingml/2006/wordprocessingDrawing" xmlns:w10="urn:schemas-microsoft-com:office:word" xmlns:w="http://schemas.openxmlformats.org/wordprocessingml/2006/main" xmlns:w14="http://schemas.microsoft.com/office/word/2010/wordml" xmlns:w15="http://schemas.microsoft.com/office/word/2012/wordml" xmlns:w16cid="http://schemas.microsoft.com/office/word/2016/wordml/cid" xmlns:w16se="http://schemas.microsoft.com/office/word/2015/wordml/symex" xmlns:wpg="http://schemas.microsoft.com/office/word/2010/wordprocessingGroup" xmlns:wpi="http://schemas.microsoft.com/office/word/2010/wordprocessingInk" xmlns:wne="http://schemas.microsoft.com/office/word/2006/wordml" xmlns:wps="http://schemas.microsoft.com/office/word/2010/wordprocessingShape" mc:Ignorable="w14 w15 w16se w16cid wp14">
+<w:hdr xmlns:wpc="http://schemas.microsoft.com/office/word/2010/wordprocessingCanvas" xmlns:cx="http://schemas.microsoft.com/office/drawing/2014/chartex" xmlns:cx1="http://schemas.microsoft.com/office/drawing/2015/9/8/chartex" xmlns:cx2="http://schemas.microsoft.com/office/drawing/2015/10/21/chartex" xmlns:cx3="http://schemas.microsoft.com/office/drawing/2016/5/9/chartex" xmlns:cx4="http://schemas.microsoft.com/office/drawing/2016/5/10/chartex" xmlns:cx5="http://schemas.microsoft.com/office/drawing/2016/5/11/chartex" xmlns:cx6="http://schemas.microsoft.com/office/drawing/2016/5/12/chartex" xmlns:cx7="http://schemas.microsoft.com/office/drawing/2016/5/13/chartex" xmlns:cx8="http://schemas.microsoft.com/office/drawing/2016/5/14/chartex" xmlns:mc="http://schemas.openxmlformats.org/markup-compatibility/2006" xmlns:aink="http://schemas.microsoft.com/office/drawing/2016/ink" xmlns:am3d="http://schemas.microsoft.com/office/drawing/2017/model3d" xmlns:o="urn:schemas-microsoft-com:office:office" xmlns:r="http://schemas.openxmlformats.org/officeDocument/2006/relationships" xmlns:m="http://schemas.openxmlformats.org/officeDocument/2006/math" xmlns:v="urn:schemas-microsoft-com:vml" xmlns:wp14="http://schemas.microsoft.com/office/word/2010/wordprocessingDrawing" xmlns:wp="http://schemas.openxmlformats.org/drawingml/2006/wordprocessingDrawing" xmlns:w10="urn:schemas-microsoft-com:office:word" xmlns:w="http://schemas.openxmlformats.org/wordprocessingml/2006/main" xmlns:w14="http://schemas.microsoft.com/office/word/2010/wordml" xmlns:w15="http://schemas.microsoft.com/office/word/2012/wordml" xmlns:w16cex="http://schemas.microsoft.com/office/word/2018/wordml/cex" xmlns:w16cid="http://schemas.microsoft.com/office/word/2016/wordml/cid" xmlns:w16="http://schemas.microsoft.com/office/word/2018/wordml" xmlns:w16se="http://schemas.microsoft.com/office/word/2015/wordml/symex" xmlns:wpg="http://schemas.microsoft.com/office/word/2010/wordprocessingGroup" xmlns:wpi="http://schemas.microsoft.com/office/word/2010/wordprocessingInk" xmlns:wne="http://schemas.microsoft.com/office/word/2006/wordml" xmlns:wps="http://schemas.microsoft.com/office/word/2010/wordprocessingShape" mc:Ignorable="w14 w15 w16se w16cid w16 w16cex wp14">
   <w:p>
     <w:pPr>
       <w:pBdr>
@@ -10778,7 +10878,7 @@
 </file>
 
 <file path=word/header3.xml><?xml version="1.0" encoding="utf-8"?>
-<w:hdr xmlns:wpc="http://schemas.microsoft.com/office/word/2010/wordprocessingCanvas" xmlns:cx="http://schemas.microsoft.com/office/drawing/2014/chartex" xmlns:cx1="http://schemas.microsoft.com/office/drawing/2015/9/8/chartex" xmlns:cx2="http://schemas.microsoft.com/office/drawing/2015/10/21/chartex" xmlns:cx3="http://schemas.microsoft.com/office/drawing/2016/5/9/chartex" xmlns:cx4="http://schemas.microsoft.com/office/drawing/2016/5/10/chartex" xmlns:cx5="http://schemas.microsoft.com/office/drawing/2016/5/11/chartex" xmlns:cx6="http://schemas.microsoft.com/office/drawing/2016/5/12/chartex" xmlns:cx7="http://schemas.microsoft.com/office/drawing/2016/5/13/chartex" xmlns:cx8="http://schemas.microsoft.com/office/drawing/2016/5/14/chartex" xmlns:mc="http://schemas.openxmlformats.org/markup-compatibility/2006" xmlns:aink="http://schemas.microsoft.com/office/drawing/2016/ink" xmlns:am3d="http://schemas.microsoft.com/office/drawing/2017/model3d" xmlns:o="urn:schemas-microsoft-com:office:office" xmlns:r="http://schemas.openxmlformats.org/officeDocument/2006/relationships" xmlns:m="http://schemas.openxmlformats.org/officeDocument/2006/math" xmlns:v="urn:schemas-microsoft-com:vml" xmlns:wp14="http://schemas.microsoft.com/office/word/2010/wordprocessingDrawing" xmlns:wp="http://schemas.openxmlformats.org/drawingml/2006/wordprocessingDrawing" xmlns:w10="urn:schemas-microsoft-com:office:word" xmlns:w="http://schemas.openxmlformats.org/wordprocessingml/2006/main" xmlns:w14="http://schemas.microsoft.com/office/word/2010/wordml" xmlns:w15="http://schemas.microsoft.com/office/word/2012/wordml" xmlns:w16cid="http://schemas.microsoft.com/office/word/2016/wordml/cid" xmlns:w16se="http://schemas.microsoft.com/office/word/2015/wordml/symex" xmlns:wpg="http://schemas.microsoft.com/office/word/2010/wordprocessingGroup" xmlns:wpi="http://schemas.microsoft.com/office/word/2010/wordprocessingInk" xmlns:wne="http://schemas.microsoft.com/office/word/2006/wordml" xmlns:wps="http://schemas.microsoft.com/office/word/2010/wordprocessingShape" mc:Ignorable="w14 w15 w16se w16cid wp14">
+<w:hdr xmlns:wpc="http://schemas.microsoft.com/office/word/2010/wordprocessingCanvas" xmlns:cx="http://schemas.microsoft.com/office/drawing/2014/chartex" xmlns:cx1="http://schemas.microsoft.com/office/drawing/2015/9/8/chartex" xmlns:cx2="http://schemas.microsoft.com/office/drawing/2015/10/21/chartex" xmlns:cx3="http://schemas.microsoft.com/office/drawing/2016/5/9/chartex" xmlns:cx4="http://schemas.microsoft.com/office/drawing/2016/5/10/chartex" xmlns:cx5="http://schemas.microsoft.com/office/drawing/2016/5/11/chartex" xmlns:cx6="http://schemas.microsoft.com/office/drawing/2016/5/12/chartex" xmlns:cx7="http://schemas.microsoft.com/office/drawing/2016/5/13/chartex" xmlns:cx8="http://schemas.microsoft.com/office/drawing/2016/5/14/chartex" xmlns:mc="http://schemas.openxmlformats.org/markup-compatibility/2006" xmlns:aink="http://schemas.microsoft.com/office/drawing/2016/ink" xmlns:am3d="http://schemas.microsoft.com/office/drawing/2017/model3d" xmlns:o="urn:schemas-microsoft-com:office:office" xmlns:r="http://schemas.openxmlformats.org/officeDocument/2006/relationships" xmlns:m="http://schemas.openxmlformats.org/officeDocument/2006/math" xmlns:v="urn:schemas-microsoft-com:vml" xmlns:wp14="http://schemas.microsoft.com/office/word/2010/wordprocessingDrawing" xmlns:wp="http://schemas.openxmlformats.org/drawingml/2006/wordprocessingDrawing" xmlns:w10="urn:schemas-microsoft-com:office:word" xmlns:w="http://schemas.openxmlformats.org/wordprocessingml/2006/main" xmlns:w14="http://schemas.microsoft.com/office/word/2010/wordml" xmlns:w15="http://schemas.microsoft.com/office/word/2012/wordml" xmlns:w16cex="http://schemas.microsoft.com/office/word/2018/wordml/cex" xmlns:w16cid="http://schemas.microsoft.com/office/word/2016/wordml/cid" xmlns:w16="http://schemas.microsoft.com/office/word/2018/wordml" xmlns:w16se="http://schemas.microsoft.com/office/word/2015/wordml/symex" xmlns:wpg="http://schemas.microsoft.com/office/word/2010/wordprocessingGroup" xmlns:wpi="http://schemas.microsoft.com/office/word/2010/wordprocessingInk" xmlns:wne="http://schemas.microsoft.com/office/word/2006/wordml" xmlns:wps="http://schemas.microsoft.com/office/word/2010/wordprocessingShape" mc:Ignorable="w14 w15 w16se w16cid w16 w16cex wp14">
   <w:p>
     <w:pPr>
       <w:pStyle w:val="afa"/>
@@ -10791,7 +10891,7 @@
 </file>
 
 <file path=word/numbering.xml><?xml version="1.0" encoding="utf-8"?>
-<w:numbering xmlns:wpc="http://schemas.microsoft.com/office/word/2010/wordprocessingCanvas" xmlns:cx="http://schemas.microsoft.com/office/drawing/2014/chartex" xmlns:cx1="http://schemas.microsoft.com/office/drawing/2015/9/8/chartex" xmlns:cx2="http://schemas.microsoft.com/office/drawing/2015/10/21/chartex" xmlns:cx3="http://schemas.microsoft.com/office/drawing/2016/5/9/chartex" xmlns:cx4="http://schemas.microsoft.com/office/drawing/2016/5/10/chartex" xmlns:cx5="http://schemas.microsoft.com/office/drawing/2016/5/11/chartex" xmlns:cx6="http://schemas.microsoft.com/office/drawing/2016/5/12/chartex" xmlns:cx7="http://schemas.microsoft.com/office/drawing/2016/5/13/chartex" xmlns:cx8="http://schemas.microsoft.com/office/drawing/2016/5/14/chartex" xmlns:mc="http://schemas.openxmlformats.org/markup-compatibility/2006" xmlns:aink="http://schemas.microsoft.com/office/drawing/2016/ink" xmlns:am3d="http://schemas.microsoft.com/office/drawing/2017/model3d" xmlns:o="urn:schemas-microsoft-com:office:office" xmlns:r="http://schemas.openxmlformats.org/officeDocument/2006/relationships" xmlns:m="http://schemas.openxmlformats.org/officeDocument/2006/math" xmlns:v="urn:schemas-microsoft-com:vml" xmlns:wp14="http://schemas.microsoft.com/office/word/2010/wordprocessingDrawing" xmlns:wp="http://schemas.openxmlformats.org/drawingml/2006/wordprocessingDrawing" xmlns:w10="urn:schemas-microsoft-com:office:word" xmlns:w="http://schemas.openxmlformats.org/wordprocessingml/2006/main" xmlns:w14="http://schemas.microsoft.com/office/word/2010/wordml" xmlns:w15="http://schemas.microsoft.com/office/word/2012/wordml" xmlns:w16cid="http://schemas.microsoft.com/office/word/2016/wordml/cid" xmlns:w16se="http://schemas.microsoft.com/office/word/2015/wordml/symex" xmlns:wpg="http://schemas.microsoft.com/office/word/2010/wordprocessingGroup" xmlns:wpi="http://schemas.microsoft.com/office/word/2010/wordprocessingInk" xmlns:wne="http://schemas.microsoft.com/office/word/2006/wordml" xmlns:wps="http://schemas.microsoft.com/office/word/2010/wordprocessingShape" mc:Ignorable="w14 w15 w16se w16cid wp14">
+<w:numbering xmlns:wpc="http://schemas.microsoft.com/office/word/2010/wordprocessingCanvas" xmlns:cx="http://schemas.microsoft.com/office/drawing/2014/chartex" xmlns:cx1="http://schemas.microsoft.com/office/drawing/2015/9/8/chartex" xmlns:cx2="http://schemas.microsoft.com/office/drawing/2015/10/21/chartex" xmlns:cx3="http://schemas.microsoft.com/office/drawing/2016/5/9/chartex" xmlns:cx4="http://schemas.microsoft.com/office/drawing/2016/5/10/chartex" xmlns:cx5="http://schemas.microsoft.com/office/drawing/2016/5/11/chartex" xmlns:cx6="http://schemas.microsoft.com/office/drawing/2016/5/12/chartex" xmlns:cx7="http://schemas.microsoft.com/office/drawing/2016/5/13/chartex" xmlns:cx8="http://schemas.microsoft.com/office/drawing/2016/5/14/chartex" xmlns:mc="http://schemas.openxmlformats.org/markup-compatibility/2006" xmlns:aink="http://schemas.microsoft.com/office/drawing/2016/ink" xmlns:am3d="http://schemas.microsoft.com/office/drawing/2017/model3d" xmlns:o="urn:schemas-microsoft-com:office:office" xmlns:r="http://schemas.openxmlformats.org/officeDocument/2006/relationships" xmlns:m="http://schemas.openxmlformats.org/officeDocument/2006/math" xmlns:v="urn:schemas-microsoft-com:vml" xmlns:wp14="http://schemas.microsoft.com/office/word/2010/wordprocessingDrawing" xmlns:wp="http://schemas.openxmlformats.org/drawingml/2006/wordprocessingDrawing" xmlns:w10="urn:schemas-microsoft-com:office:word" xmlns:w="http://schemas.openxmlformats.org/wordprocessingml/2006/main" xmlns:w14="http://schemas.microsoft.com/office/word/2010/wordml" xmlns:w15="http://schemas.microsoft.com/office/word/2012/wordml" xmlns:w16cex="http://schemas.microsoft.com/office/word/2018/wordml/cex" xmlns:w16cid="http://schemas.microsoft.com/office/word/2016/wordml/cid" xmlns:w16="http://schemas.microsoft.com/office/word/2018/wordml" xmlns:w16se="http://schemas.microsoft.com/office/word/2015/wordml/symex" xmlns:wpg="http://schemas.microsoft.com/office/word/2010/wordprocessingGroup" xmlns:wpi="http://schemas.microsoft.com/office/word/2010/wordprocessingInk" xmlns:wne="http://schemas.microsoft.com/office/word/2006/wordml" xmlns:wps="http://schemas.microsoft.com/office/word/2010/wordprocessingShape" mc:Ignorable="w14 w15 w16se w16cid w16 w16cex wp14">
   <w:numPicBullet w:numPicBulletId="0">
     <w:pict>
       <v:shapetype id="_x0000_t75" coordsize="21600,21600" o:spt="75" o:preferrelative="t" path="m@4@5l@4@11@9@11@9@5xe" filled="f" stroked="f">
@@ -10813,7 +10913,7 @@
         <v:path o:extrusionok="f" gradientshapeok="t" o:connecttype="rect"/>
         <o:lock v:ext="edit" aspectratio="t"/>
       </v:shapetype>
-      <v:shape id="_x0000_i1028" type="#_x0000_t75" style="width:6pt;height:6pt" o:bullet="t">
+      <v:shape id="_x0000_i1046" type="#_x0000_t75" style="width:6pt;height:6pt" o:bullet="t">
         <v:imagedata r:id="rId1" o:title="项目符号1"/>
       </v:shape>
     </w:pict>
@@ -17160,7 +17260,7 @@
 </file>
 
 <file path=word/styles.xml><?xml version="1.0" encoding="utf-8"?>
-<w:styles xmlns:mc="http://schemas.openxmlformats.org/markup-compatibility/2006" xmlns:r="http://schemas.openxmlformats.org/officeDocument/2006/relationships" xmlns:w="http://schemas.openxmlformats.org/wordprocessingml/2006/main" xmlns:w14="http://schemas.microsoft.com/office/word/2010/wordml" xmlns:w15="http://schemas.microsoft.com/office/word/2012/wordml" xmlns:w16cid="http://schemas.microsoft.com/office/word/2016/wordml/cid" xmlns:w16se="http://schemas.microsoft.com/office/word/2015/wordml/symex" mc:Ignorable="w14 w15 w16se w16cid">
+<w:styles xmlns:mc="http://schemas.openxmlformats.org/markup-compatibility/2006" xmlns:r="http://schemas.openxmlformats.org/officeDocument/2006/relationships" xmlns:w="http://schemas.openxmlformats.org/wordprocessingml/2006/main" xmlns:w14="http://schemas.microsoft.com/office/word/2010/wordml" xmlns:w15="http://schemas.microsoft.com/office/word/2012/wordml" xmlns:w16cex="http://schemas.microsoft.com/office/word/2018/wordml/cex" xmlns:w16cid="http://schemas.microsoft.com/office/word/2016/wordml/cid" xmlns:w16="http://schemas.microsoft.com/office/word/2018/wordml" xmlns:w16se="http://schemas.microsoft.com/office/word/2015/wordml/symex" mc:Ignorable="w14 w15 w16se w16cid w16 w16cex">
   <w:docDefaults>
     <w:rPrDefault>
       <w:rPr>

</xml_diff>

<commit_message>
change the apiversion of clusterrolebinding
</commit_message>
<xml_diff>
--- a/随堂笔记/chap02 高可用安装/kubeadm安装方式/kubeadm1.18/2.1、Kubeadm高可用安装Kubernetes.docx
+++ b/随堂笔记/chap02 高可用安装/kubeadm安装方式/kubeadm1.18/2.1、Kubeadm高可用安装Kubernetes.docx
@@ -153,7 +153,6 @@
       <w:pPr>
         <w:pStyle w:val="afff4"/>
         <w:rPr>
-          <w:rFonts w:hint="eastAsia"/>
           <w:color w:val="FF0000"/>
           <w:sz w:val="32"/>
           <w:szCs w:val="32"/>
@@ -1603,6 +1602,7 @@
           <w:sz w:val="30"/>
           <w:szCs w:val="30"/>
         </w:rPr>
+        <w:lastRenderedPageBreak/>
         <w:t>CentOS</w:t>
       </w:r>
       <w:r>
@@ -9593,7 +9593,7 @@
           <w:sz w:val="18"/>
           <w:szCs w:val="18"/>
         </w:rPr>
-        <w:t>apiVersion: rbac.authorization.k8s.io/v1beta1</w:t>
+        <w:t>apiVersion: rbac.authorization.k8s.io/v1</w:t>
       </w:r>
     </w:p>
     <w:p>
@@ -10913,7 +10913,7 @@
         <v:path o:extrusionok="f" gradientshapeok="t" o:connecttype="rect"/>
         <o:lock v:ext="edit" aspectratio="t"/>
       </v:shapetype>
-      <v:shape id="_x0000_i1046" type="#_x0000_t75" style="width:6pt;height:6pt" o:bullet="t">
+      <v:shape id="_x0000_i1056" type="#_x0000_t75" style="width:6pt;height:6pt" o:bullet="t">
         <v:imagedata r:id="rId1" o:title="项目符号1"/>
       </v:shape>
     </w:pict>

</xml_diff>

<commit_message>
add notes of vip
</commit_message>
<xml_diff>
--- a/随堂笔记/chap02 高可用安装/kubeadm安装方式/kubeadm1.18/2.1、Kubeadm高可用安装Kubernetes.docx
+++ b/随堂笔记/chap02 高可用安装/kubeadm安装方式/kubeadm1.18/2.1、Kubeadm高可用安装Kubernetes.docx
@@ -638,7 +638,7 @@
       <w:tr>
         <w:tc>
           <w:tcPr>
-            <w:tcW w:w="3245" w:type="dxa"/>
+            <w:tcW w:w="3122" w:type="dxa"/>
             <w:shd w:val="clear" w:color="auto" w:fill="D9D9D9"/>
           </w:tcPr>
           <w:p>
@@ -666,7 +666,7 @@
         </w:tc>
         <w:tc>
           <w:tcPr>
-            <w:tcW w:w="2999" w:type="dxa"/>
+            <w:tcW w:w="2908" w:type="dxa"/>
             <w:shd w:val="clear" w:color="auto" w:fill="D9D9D9"/>
           </w:tcPr>
           <w:p>
@@ -700,7 +700,7 @@
         </w:tc>
         <w:tc>
           <w:tcPr>
-            <w:tcW w:w="2222" w:type="dxa"/>
+            <w:tcW w:w="2158" w:type="dxa"/>
             <w:shd w:val="clear" w:color="auto" w:fill="D9D9D9"/>
           </w:tcPr>
           <w:p>
@@ -730,7 +730,7 @@
       <w:tr>
         <w:tc>
           <w:tcPr>
-            <w:tcW w:w="3245" w:type="dxa"/>
+            <w:tcW w:w="3122" w:type="dxa"/>
           </w:tcPr>
           <w:p>
             <w:pPr>
@@ -752,7 +752,7 @@
         </w:tc>
         <w:tc>
           <w:tcPr>
-            <w:tcW w:w="2999" w:type="dxa"/>
+            <w:tcW w:w="2908" w:type="dxa"/>
           </w:tcPr>
           <w:p>
             <w:pPr>
@@ -780,7 +780,7 @@
         </w:tc>
         <w:tc>
           <w:tcPr>
-            <w:tcW w:w="2222" w:type="dxa"/>
+            <w:tcW w:w="2158" w:type="dxa"/>
           </w:tcPr>
           <w:p>
             <w:pPr>
@@ -815,7 +815,7 @@
       <w:tr>
         <w:tc>
           <w:tcPr>
-            <w:tcW w:w="3245" w:type="dxa"/>
+            <w:tcW w:w="3122" w:type="dxa"/>
           </w:tcPr>
           <w:p>
             <w:pPr>
@@ -837,7 +837,7 @@
         </w:tc>
         <w:tc>
           <w:tcPr>
-            <w:tcW w:w="2999" w:type="dxa"/>
+            <w:tcW w:w="2908" w:type="dxa"/>
           </w:tcPr>
           <w:p>
             <w:pPr>
@@ -859,7 +859,7 @@
         </w:tc>
         <w:tc>
           <w:tcPr>
-            <w:tcW w:w="2222" w:type="dxa"/>
+            <w:tcW w:w="2158" w:type="dxa"/>
           </w:tcPr>
           <w:p>
             <w:pPr>
@@ -894,7 +894,7 @@
       <w:tr>
         <w:tc>
           <w:tcPr>
-            <w:tcW w:w="3245" w:type="dxa"/>
+            <w:tcW w:w="3122" w:type="dxa"/>
           </w:tcPr>
           <w:p>
             <w:pPr>
@@ -916,7 +916,7 @@
         </w:tc>
         <w:tc>
           <w:tcPr>
-            <w:tcW w:w="2999" w:type="dxa"/>
+            <w:tcW w:w="2908" w:type="dxa"/>
           </w:tcPr>
           <w:p>
             <w:pPr>
@@ -944,7 +944,7 @@
         </w:tc>
         <w:tc>
           <w:tcPr>
-            <w:tcW w:w="2222" w:type="dxa"/>
+            <w:tcW w:w="2158" w:type="dxa"/>
           </w:tcPr>
           <w:p>
             <w:pPr>
@@ -979,8 +979,151 @@
     </w:tbl>
     <w:p>
       <w:pPr>
+        <w:widowControl/>
+        <w:spacing w:before="150" w:after="150"/>
+        <w:ind w:firstLine="396"/>
+        <w:jc w:val="left"/>
+        <w:rPr>
+          <w:rFonts w:ascii="Georgia" w:hAnsi="Georgia" w:cs="宋体" w:hint="eastAsia"/>
+          <w:color w:val="FF0000"/>
+          <w:sz w:val="30"/>
+          <w:szCs w:val="30"/>
+        </w:rPr>
+      </w:pPr>
+      <w:r>
+        <w:rPr>
+          <w:rFonts w:ascii="Georgia" w:hAnsi="Georgia" w:cs="宋体"/>
+          <w:color w:val="FF0000"/>
+          <w:sz w:val="30"/>
+          <w:szCs w:val="30"/>
+        </w:rPr>
+        <w:t>VIP</w:t>
+      </w:r>
+      <w:r>
+        <w:rPr>
+          <w:rFonts w:ascii="Georgia" w:hAnsi="Georgia" w:cs="宋体" w:hint="eastAsia"/>
+          <w:color w:val="FF0000"/>
+          <w:sz w:val="30"/>
+          <w:szCs w:val="30"/>
+        </w:rPr>
+        <w:t>（虚拟</w:t>
+      </w:r>
+      <w:r>
+        <w:rPr>
+          <w:rFonts w:ascii="Georgia" w:hAnsi="Georgia" w:cs="宋体" w:hint="eastAsia"/>
+          <w:color w:val="FF0000"/>
+          <w:sz w:val="30"/>
+          <w:szCs w:val="30"/>
+        </w:rPr>
+        <w:t>I</w:t>
+      </w:r>
+      <w:r>
+        <w:rPr>
+          <w:rFonts w:ascii="Georgia" w:hAnsi="Georgia" w:cs="宋体"/>
+          <w:color w:val="FF0000"/>
+          <w:sz w:val="30"/>
+          <w:szCs w:val="30"/>
+        </w:rPr>
+        <w:t>P</w:t>
+      </w:r>
+      <w:r>
+        <w:rPr>
+          <w:rFonts w:ascii="Georgia" w:hAnsi="Georgia" w:cs="宋体" w:hint="eastAsia"/>
+          <w:color w:val="FF0000"/>
+          <w:sz w:val="30"/>
+          <w:szCs w:val="30"/>
+        </w:rPr>
+        <w:t>）</w:t>
+      </w:r>
+      <w:r>
+        <w:rPr>
+          <w:rFonts w:ascii="Georgia" w:hAnsi="Georgia" w:cs="宋体" w:hint="eastAsia"/>
+          <w:color w:val="FF0000"/>
+          <w:sz w:val="30"/>
+          <w:szCs w:val="30"/>
+        </w:rPr>
+        <w:t>不要和公司内网</w:t>
+      </w:r>
+      <w:r>
+        <w:rPr>
+          <w:rFonts w:ascii="Georgia" w:hAnsi="Georgia" w:cs="宋体" w:hint="eastAsia"/>
+          <w:color w:val="FF0000"/>
+          <w:sz w:val="30"/>
+          <w:szCs w:val="30"/>
+        </w:rPr>
+        <w:t>I</w:t>
+      </w:r>
+      <w:r>
+        <w:rPr>
+          <w:rFonts w:ascii="Georgia" w:hAnsi="Georgia" w:cs="宋体"/>
+          <w:color w:val="FF0000"/>
+          <w:sz w:val="30"/>
+          <w:szCs w:val="30"/>
+        </w:rPr>
+        <w:t>P</w:t>
+      </w:r>
+      <w:r>
+        <w:rPr>
+          <w:rFonts w:ascii="Georgia" w:hAnsi="Georgia" w:cs="宋体" w:hint="eastAsia"/>
+          <w:color w:val="FF0000"/>
+          <w:sz w:val="30"/>
+          <w:szCs w:val="30"/>
+        </w:rPr>
+        <w:t>重复，首先去</w:t>
+      </w:r>
+      <w:r>
+        <w:rPr>
+          <w:rFonts w:ascii="Georgia" w:hAnsi="Georgia" w:cs="宋体" w:hint="eastAsia"/>
+          <w:color w:val="FF0000"/>
+          <w:sz w:val="30"/>
+          <w:szCs w:val="30"/>
+        </w:rPr>
+        <w:t>ping</w:t>
+      </w:r>
+      <w:r>
+        <w:rPr>
+          <w:rFonts w:ascii="Georgia" w:hAnsi="Georgia" w:cs="宋体" w:hint="eastAsia"/>
+          <w:color w:val="FF0000"/>
+          <w:sz w:val="30"/>
+          <w:szCs w:val="30"/>
+        </w:rPr>
+        <w:t>一下，不通才可用。</w:t>
+      </w:r>
+      <w:r>
+        <w:rPr>
+          <w:rFonts w:ascii="Georgia" w:hAnsi="Georgia" w:cs="宋体"/>
+          <w:color w:val="FF0000"/>
+          <w:sz w:val="30"/>
+          <w:szCs w:val="30"/>
+        </w:rPr>
+        <w:t>VIP</w:t>
+      </w:r>
+      <w:r>
+        <w:rPr>
+          <w:rFonts w:ascii="Georgia" w:hAnsi="Georgia" w:cs="宋体" w:hint="eastAsia"/>
+          <w:color w:val="FF0000"/>
+          <w:sz w:val="30"/>
+          <w:szCs w:val="30"/>
+        </w:rPr>
+        <w:t>需要和主机在同一个局域网内！</w:t>
+      </w:r>
+    </w:p>
+    <w:p>
+      <w:pPr>
         <w:pStyle w:val="affffffffff3"/>
       </w:pPr>
+      <w:bookmarkStart w:id="12" w:name="_GoBack"/>
+      <w:bookmarkEnd w:id="12"/>
+    </w:p>
+    <w:p>
+      <w:pPr>
+        <w:pStyle w:val="affffffffff3"/>
+      </w:pPr>
+    </w:p>
+    <w:p>
+      <w:pPr>
+        <w:pStyle w:val="affffffffff3"/>
+      </w:pPr>
       <w:r>
         <w:rPr>
           <w:rFonts w:hint="eastAsia"/>
@@ -1019,6 +1162,7 @@
         <w:pStyle w:val="affffffff5"/>
       </w:pPr>
       <w:r>
+        <w:lastRenderedPageBreak/>
         <w:t>[root@k8s-master01 ~]# cat /</w:t>
       </w:r>
       <w:proofErr w:type="spellStart"/>
@@ -1104,776 +1248,776 @@
         <w:rPr>
           <w:rFonts w:hint="eastAsia"/>
         </w:rPr>
+        <w:t>所有节点关闭防火墙、</w:t>
+      </w:r>
+      <w:proofErr w:type="spellStart"/>
+      <w:r>
+        <w:t>selinux</w:t>
+      </w:r>
+      <w:proofErr w:type="spellEnd"/>
+      <w:r>
+        <w:rPr>
+          <w:rFonts w:hint="eastAsia"/>
+        </w:rPr>
+        <w:t>、</w:t>
+      </w:r>
+      <w:proofErr w:type="spellStart"/>
+      <w:r>
+        <w:t>dnsmasq</w:t>
+      </w:r>
+      <w:proofErr w:type="spellEnd"/>
+      <w:r>
+        <w:rPr>
+          <w:rFonts w:hint="eastAsia"/>
+        </w:rPr>
+        <w:t>、</w:t>
+      </w:r>
+      <w:r>
+        <w:t>swap</w:t>
+      </w:r>
+      <w:r>
+        <w:rPr>
+          <w:rFonts w:hint="eastAsia"/>
+        </w:rPr>
+        <w:t>。服务器配置如下：</w:t>
+      </w:r>
+    </w:p>
+    <w:p>
+      <w:pPr>
+        <w:pStyle w:val="affffffff5"/>
+      </w:pPr>
+      <w:proofErr w:type="spellStart"/>
+      <w:r>
+        <w:t>systemctl</w:t>
+      </w:r>
+      <w:proofErr w:type="spellEnd"/>
+      <w:r>
+        <w:t xml:space="preserve"> disable --now </w:t>
+      </w:r>
+      <w:proofErr w:type="spellStart"/>
+      <w:r>
+        <w:t>firewalld</w:t>
+      </w:r>
+      <w:proofErr w:type="spellEnd"/>
+      <w:r>
+        <w:t xml:space="preserve"> </w:t>
+      </w:r>
+    </w:p>
+    <w:p>
+      <w:pPr>
+        <w:pStyle w:val="affffffff5"/>
+      </w:pPr>
+      <w:proofErr w:type="spellStart"/>
+      <w:r>
+        <w:t>systemctl</w:t>
+      </w:r>
+      <w:proofErr w:type="spellEnd"/>
+      <w:r>
+        <w:t xml:space="preserve"> disable --now </w:t>
+      </w:r>
+      <w:proofErr w:type="spellStart"/>
+      <w:r>
+        <w:t>dnsmasq</w:t>
+      </w:r>
+      <w:proofErr w:type="spellEnd"/>
+    </w:p>
+    <w:p>
+      <w:pPr>
+        <w:pStyle w:val="affffffff5"/>
+      </w:pPr>
+      <w:r>
+        <w:rPr>
+          <w:rFonts w:hint="eastAsia"/>
+        </w:rPr>
+        <w:t>#</w:t>
+      </w:r>
+      <w:proofErr w:type="spellStart"/>
+      <w:r>
+        <w:t>systemctl</w:t>
+      </w:r>
+      <w:proofErr w:type="spellEnd"/>
+      <w:r>
+        <w:t xml:space="preserve"> disable --now </w:t>
+      </w:r>
+      <w:proofErr w:type="spellStart"/>
+      <w:r>
+        <w:t>NetworkManager</w:t>
+      </w:r>
+      <w:proofErr w:type="spellEnd"/>
+      <w:r>
+        <w:t xml:space="preserve"> </w:t>
+      </w:r>
+      <w:r>
+        <w:t xml:space="preserve"> </w:t>
+      </w:r>
+      <w:r>
+        <w:rPr>
+          <w:rFonts w:hint="eastAsia"/>
+        </w:rPr>
+        <w:t>#</w:t>
+      </w:r>
+      <w:r>
+        <w:t>C</w:t>
+      </w:r>
+      <w:r>
+        <w:rPr>
+          <w:rFonts w:hint="eastAsia"/>
+        </w:rPr>
+        <w:t>entOS</w:t>
+      </w:r>
+      <w:r>
+        <w:t>8</w:t>
+      </w:r>
+      <w:r>
+        <w:rPr>
+          <w:rFonts w:hint="eastAsia"/>
+        </w:rPr>
+        <w:t>无需关闭</w:t>
+      </w:r>
+    </w:p>
+    <w:p>
+      <w:pPr>
+        <w:pStyle w:val="affffffff5"/>
+      </w:pPr>
+    </w:p>
+    <w:p>
+      <w:pPr>
+        <w:pStyle w:val="affffffff5"/>
+      </w:pPr>
+      <w:proofErr w:type="spellStart"/>
+      <w:r>
+        <w:t>setenforce</w:t>
+      </w:r>
+      <w:proofErr w:type="spellEnd"/>
+      <w:r>
+        <w:t xml:space="preserve"> 0</w:t>
+      </w:r>
+    </w:p>
+    <w:p>
+      <w:pPr>
+        <w:pStyle w:val="afff4"/>
+      </w:pPr>
+      <w:r>
+        <w:t>[root@k8s-master01 ~]# cat !$</w:t>
+      </w:r>
+    </w:p>
+    <w:p>
+      <w:pPr>
+        <w:pStyle w:val="afff4"/>
+      </w:pPr>
+      <w:r>
+        <w:t>cat /</w:t>
+      </w:r>
+      <w:proofErr w:type="spellStart"/>
+      <w:r>
+        <w:t>etc</w:t>
+      </w:r>
+      <w:proofErr w:type="spellEnd"/>
+      <w:r>
+        <w:t>/</w:t>
+      </w:r>
+      <w:proofErr w:type="spellStart"/>
+      <w:r>
+        <w:t>sysconfig</w:t>
+      </w:r>
+      <w:proofErr w:type="spellEnd"/>
+      <w:r>
+        <w:t>/</w:t>
+      </w:r>
+      <w:proofErr w:type="spellStart"/>
+      <w:r>
+        <w:t>selinux</w:t>
+      </w:r>
+      <w:proofErr w:type="spellEnd"/>
+    </w:p>
+    <w:p>
+      <w:pPr>
+        <w:pStyle w:val="afff4"/>
+      </w:pPr>
+      <w:r>
+        <w:t>SELINUX=disabled</w:t>
+      </w:r>
+    </w:p>
+    <w:p>
+      <w:pPr>
+        <w:pStyle w:val="affffffff5"/>
+      </w:pPr>
+      <w:proofErr w:type="spellStart"/>
+      <w:r>
+        <w:t>swapoff</w:t>
+      </w:r>
+      <w:proofErr w:type="spellEnd"/>
+      <w:r>
+        <w:t xml:space="preserve"> -a &amp;&amp; </w:t>
+      </w:r>
+      <w:proofErr w:type="spellStart"/>
+      <w:r>
+        <w:t>sysctl</w:t>
+      </w:r>
+      <w:proofErr w:type="spellEnd"/>
+      <w:r>
+        <w:t xml:space="preserve"> -w </w:t>
+      </w:r>
+      <w:proofErr w:type="spellStart"/>
+      <w:r>
+        <w:t>vm.swappiness</w:t>
+      </w:r>
+      <w:proofErr w:type="spellEnd"/>
+      <w:r>
+        <w:t>=0</w:t>
+      </w:r>
+    </w:p>
+    <w:p>
+      <w:pPr>
+        <w:pStyle w:val="Swift"/>
+      </w:pPr>
+      <w:bookmarkStart w:id="13" w:name="_Hlk44921663"/>
+      <w:r>
+        <w:t>[root@k8s-master01 ~]# vi /</w:t>
+      </w:r>
+      <w:proofErr w:type="spellStart"/>
+      <w:r>
+        <w:t>etc</w:t>
+      </w:r>
+      <w:proofErr w:type="spellEnd"/>
+      <w:r>
+        <w:t>/</w:t>
+      </w:r>
+      <w:proofErr w:type="spellStart"/>
+      <w:r>
+        <w:t>fstab</w:t>
+      </w:r>
+      <w:proofErr w:type="spellEnd"/>
+      <w:r>
+        <w:t xml:space="preserve"> </w:t>
+      </w:r>
+    </w:p>
+    <w:p>
+      <w:pPr>
+        <w:pStyle w:val="Swift"/>
+      </w:pPr>
+      <w:r>
+        <w:t>[root@k8s-master01 ~]# cat /</w:t>
+      </w:r>
+      <w:proofErr w:type="spellStart"/>
+      <w:r>
+        <w:t>etc</w:t>
+      </w:r>
+      <w:proofErr w:type="spellEnd"/>
+      <w:r>
+        <w:t>/</w:t>
+      </w:r>
+      <w:proofErr w:type="spellStart"/>
+      <w:r>
+        <w:t>fstab</w:t>
+      </w:r>
+      <w:proofErr w:type="spellEnd"/>
+      <w:r>
+        <w:t xml:space="preserve"> </w:t>
+      </w:r>
+    </w:p>
+    <w:p>
+      <w:pPr>
+        <w:pStyle w:val="Swift"/>
+      </w:pPr>
+    </w:p>
+    <w:p>
+      <w:pPr>
+        <w:pStyle w:val="Swift"/>
+      </w:pPr>
+      <w:r>
+        <w:t>#</w:t>
+      </w:r>
+    </w:p>
+    <w:p>
+      <w:pPr>
+        <w:pStyle w:val="Swift"/>
+      </w:pPr>
+      <w:r>
+        <w:t># /</w:t>
+      </w:r>
+      <w:proofErr w:type="spellStart"/>
+      <w:r>
+        <w:t>etc</w:t>
+      </w:r>
+      <w:proofErr w:type="spellEnd"/>
+      <w:r>
+        <w:t>/</w:t>
+      </w:r>
+      <w:proofErr w:type="spellStart"/>
+      <w:r>
+        <w:t>fstab</w:t>
+      </w:r>
+      <w:proofErr w:type="spellEnd"/>
+    </w:p>
+    <w:p>
+      <w:pPr>
+        <w:pStyle w:val="Swift"/>
+      </w:pPr>
+      <w:r>
+        <w:t># Created by anaconda on Fri Nov  1 23:02:53 2019</w:t>
+      </w:r>
+    </w:p>
+    <w:p>
+      <w:pPr>
+        <w:pStyle w:val="Swift"/>
+      </w:pPr>
+      <w:r>
+        <w:t>#</w:t>
+      </w:r>
+    </w:p>
+    <w:p>
+      <w:pPr>
+        <w:pStyle w:val="Swift"/>
+      </w:pPr>
+      <w:r>
+        <w:t># Accessible filesystems, by reference, are maintained under '/dev/disk/'.</w:t>
+      </w:r>
+    </w:p>
+    <w:p>
+      <w:pPr>
+        <w:pStyle w:val="Swift"/>
+      </w:pPr>
+      <w:r>
+        <w:t xml:space="preserve"># See man pages </w:t>
+      </w:r>
+      <w:proofErr w:type="spellStart"/>
+      <w:r>
+        <w:t>fstab</w:t>
+      </w:r>
+      <w:proofErr w:type="spellEnd"/>
+      <w:r>
+        <w:t xml:space="preserve">(5), </w:t>
+      </w:r>
+      <w:proofErr w:type="spellStart"/>
+      <w:r>
+        <w:t>findfs</w:t>
+      </w:r>
+      <w:proofErr w:type="spellEnd"/>
+      <w:r>
+        <w:t xml:space="preserve">(8), mount(8) and/or </w:t>
+      </w:r>
+      <w:proofErr w:type="spellStart"/>
+      <w:r>
+        <w:t>blkid</w:t>
+      </w:r>
+      <w:proofErr w:type="spellEnd"/>
+      <w:r>
+        <w:t>(8) for more info.</w:t>
+      </w:r>
+    </w:p>
+    <w:p>
+      <w:pPr>
+        <w:pStyle w:val="Swift"/>
+      </w:pPr>
+      <w:r>
+        <w:t>#</w:t>
+      </w:r>
+    </w:p>
+    <w:p>
+      <w:pPr>
+        <w:pStyle w:val="Swift"/>
+      </w:pPr>
+      <w:r>
+        <w:t># After editing this file, run '</w:t>
+      </w:r>
+      <w:proofErr w:type="spellStart"/>
+      <w:r>
+        <w:t>systemctl</w:t>
+      </w:r>
+      <w:proofErr w:type="spellEnd"/>
+      <w:r>
+        <w:t xml:space="preserve"> daemon-reload' to update </w:t>
+      </w:r>
+      <w:proofErr w:type="spellStart"/>
+      <w:r>
+        <w:t>systemd</w:t>
+      </w:r>
+      <w:proofErr w:type="spellEnd"/>
+    </w:p>
+    <w:p>
+      <w:pPr>
+        <w:pStyle w:val="Swift"/>
+      </w:pPr>
+      <w:r>
+        <w:t># units generated from this file.</w:t>
+      </w:r>
+    </w:p>
+    <w:p>
+      <w:pPr>
+        <w:pStyle w:val="Swift"/>
+      </w:pPr>
+      <w:r>
+        <w:t>#</w:t>
+      </w:r>
+    </w:p>
+    <w:p>
+      <w:pPr>
+        <w:pStyle w:val="Swift"/>
+      </w:pPr>
+      <w:r>
+        <w:t xml:space="preserve">/dev/mapper/cl-root     /                       </w:t>
+      </w:r>
+      <w:proofErr w:type="spellStart"/>
+      <w:r>
+        <w:t>xfs</w:t>
+      </w:r>
+      <w:proofErr w:type="spellEnd"/>
+      <w:r>
+        <w:t xml:space="preserve">     defaults        0 0</w:t>
+      </w:r>
+    </w:p>
+    <w:p>
+      <w:pPr>
+        <w:pStyle w:val="Swift"/>
+      </w:pPr>
+      <w:r>
+        <w:t>UUID=6897cd7b-9b3a-42b0-a827-57991141b297 /boot                   ext4    defaults        1 2</w:t>
+      </w:r>
+    </w:p>
+    <w:p>
+      <w:pPr>
+        <w:pStyle w:val="Swift"/>
+      </w:pPr>
+      <w:r>
+        <w:t xml:space="preserve">#/dev/mapper/cl-swap     swap                    </w:t>
+      </w:r>
+      <w:proofErr w:type="spellStart"/>
+      <w:r>
+        <w:t>swap</w:t>
+      </w:r>
+      <w:proofErr w:type="spellEnd"/>
+      <w:r>
+        <w:t xml:space="preserve">    defaults        0 0</w:t>
+      </w:r>
+    </w:p>
+    <w:bookmarkEnd w:id="13"/>
+    <w:p>
+      <w:pPr>
+        <w:pStyle w:val="affffffff4"/>
+      </w:pPr>
+      <w:r>
+        <w:rPr>
+          <w:rFonts w:hint="eastAsia"/>
+        </w:rPr>
+        <w:t>安装</w:t>
+      </w:r>
+      <w:proofErr w:type="spellStart"/>
+      <w:r>
+        <w:rPr>
+          <w:rFonts w:hint="eastAsia"/>
+        </w:rPr>
+        <w:t>ntpdate</w:t>
+      </w:r>
+      <w:proofErr w:type="spellEnd"/>
+    </w:p>
+    <w:p>
+      <w:pPr>
+        <w:pStyle w:val="Swift"/>
+      </w:pPr>
+      <w:r>
+        <w:t>rpm -</w:t>
+      </w:r>
+      <w:proofErr w:type="spellStart"/>
+      <w:r>
+        <w:t>ivh</w:t>
+      </w:r>
+      <w:proofErr w:type="spellEnd"/>
+      <w:r>
+        <w:t xml:space="preserve"> http://mirrors.wlnmp.com/centos/wlnmp-release-centos.noarch.rpm</w:t>
+      </w:r>
+    </w:p>
+    <w:p>
+      <w:pPr>
+        <w:pStyle w:val="Swift"/>
+      </w:pPr>
+      <w:r>
+        <w:t xml:space="preserve">yum install </w:t>
+      </w:r>
+      <w:proofErr w:type="spellStart"/>
+      <w:r>
+        <w:t>wntp</w:t>
+      </w:r>
+      <w:proofErr w:type="spellEnd"/>
+      <w:r>
+        <w:t xml:space="preserve"> -y</w:t>
+      </w:r>
+    </w:p>
+    <w:p>
+      <w:pPr>
+        <w:pStyle w:val="afff4"/>
+      </w:pPr>
+    </w:p>
+    <w:p>
+      <w:pPr>
+        <w:pStyle w:val="affffffff4"/>
+      </w:pPr>
+      <w:r>
+        <w:rPr>
+          <w:rFonts w:hint="eastAsia"/>
+        </w:rPr>
+        <w:t>所有节点同步时间</w:t>
+      </w:r>
+      <w:r>
+        <w:rPr>
+          <w:rFonts w:hint="eastAsia"/>
+        </w:rPr>
+        <w:t>。时间同步配置如下：</w:t>
+      </w:r>
+    </w:p>
+    <w:p>
+      <w:pPr>
+        <w:pStyle w:val="affffffff5"/>
+      </w:pPr>
+      <w:r>
+        <w:t>ln -sf /</w:t>
+      </w:r>
+      <w:proofErr w:type="spellStart"/>
+      <w:r>
+        <w:t>usr</w:t>
+      </w:r>
+      <w:proofErr w:type="spellEnd"/>
+      <w:r>
+        <w:t>/share/</w:t>
+      </w:r>
+      <w:proofErr w:type="spellStart"/>
+      <w:r>
+        <w:t>zoneinfo</w:t>
+      </w:r>
+      <w:proofErr w:type="spellEnd"/>
+      <w:r>
+        <w:t>/Asia/Shanghai /</w:t>
+      </w:r>
+      <w:proofErr w:type="spellStart"/>
+      <w:r>
+        <w:t>etc</w:t>
+      </w:r>
+      <w:proofErr w:type="spellEnd"/>
+      <w:r>
+        <w:t>/</w:t>
+      </w:r>
+      <w:proofErr w:type="spellStart"/>
+      <w:r>
+        <w:t>localtime</w:t>
+      </w:r>
+      <w:proofErr w:type="spellEnd"/>
+    </w:p>
+    <w:p>
+      <w:pPr>
+        <w:pStyle w:val="affffffff5"/>
+      </w:pPr>
+      <w:r>
+        <w:t>echo 'Asia/Shanghai' &gt;/</w:t>
+      </w:r>
+      <w:proofErr w:type="spellStart"/>
+      <w:r>
+        <w:t>etc</w:t>
+      </w:r>
+      <w:proofErr w:type="spellEnd"/>
+      <w:r>
+        <w:t>/</w:t>
+      </w:r>
+      <w:proofErr w:type="spellStart"/>
+      <w:r>
+        <w:t>timezone</w:t>
+      </w:r>
+      <w:proofErr w:type="spellEnd"/>
+    </w:p>
+    <w:p>
+      <w:pPr>
+        <w:pStyle w:val="affffffff5"/>
+      </w:pPr>
+      <w:proofErr w:type="spellStart"/>
+      <w:r>
+        <w:t>ntpdate</w:t>
+      </w:r>
+      <w:proofErr w:type="spellEnd"/>
+      <w:r>
+        <w:t xml:space="preserve"> time2.aliyun.com</w:t>
+      </w:r>
+    </w:p>
+    <w:p>
+      <w:pPr>
+        <w:pStyle w:val="affffffff5"/>
+      </w:pPr>
+      <w:r>
+        <w:t xml:space="preserve"># </w:t>
+      </w:r>
+      <w:r>
+        <w:rPr>
+          <w:rFonts w:hint="eastAsia"/>
+        </w:rPr>
+        <w:t>加入到</w:t>
+      </w:r>
+      <w:r>
+        <w:t>crontab</w:t>
+      </w:r>
+    </w:p>
+    <w:p>
+      <w:pPr>
+        <w:pStyle w:val="affffffff5"/>
+      </w:pPr>
+      <w:r>
+        <w:t xml:space="preserve">*/5 * * * * </w:t>
+      </w:r>
+      <w:proofErr w:type="spellStart"/>
+      <w:r>
+        <w:t>ntpdate</w:t>
+      </w:r>
+      <w:proofErr w:type="spellEnd"/>
+      <w:r>
+        <w:t xml:space="preserve"> time2.aliyun.com</w:t>
+      </w:r>
+    </w:p>
+    <w:p>
+      <w:pPr>
+        <w:pStyle w:val="affffffff5"/>
+      </w:pPr>
+      <w:r>
+        <w:t xml:space="preserve"># </w:t>
+      </w:r>
+      <w:r>
+        <w:rPr>
+          <w:rFonts w:hint="eastAsia"/>
+        </w:rPr>
+        <w:t>加入到开机自动同步，</w:t>
+      </w:r>
+      <w:r>
+        <w:t>/</w:t>
+      </w:r>
+      <w:proofErr w:type="spellStart"/>
+      <w:r>
+        <w:t>etc</w:t>
+      </w:r>
+      <w:proofErr w:type="spellEnd"/>
+      <w:r>
+        <w:t>/</w:t>
+      </w:r>
+      <w:proofErr w:type="spellStart"/>
+      <w:r>
+        <w:t>rc.local</w:t>
+      </w:r>
+      <w:proofErr w:type="spellEnd"/>
+    </w:p>
+    <w:p>
+      <w:pPr>
+        <w:pStyle w:val="affffffff5"/>
+      </w:pPr>
+      <w:proofErr w:type="spellStart"/>
+      <w:r>
+        <w:t>ntpdate</w:t>
+      </w:r>
+      <w:proofErr w:type="spellEnd"/>
+      <w:r>
+        <w:t xml:space="preserve"> time2.aliyun.com</w:t>
+      </w:r>
+    </w:p>
+    <w:p>
+      <w:pPr>
+        <w:pStyle w:val="affffffff4"/>
+      </w:pPr>
+      <w:r>
+        <w:rPr>
+          <w:rFonts w:hint="eastAsia"/>
+        </w:rPr>
+        <w:t>所有节点配置</w:t>
+      </w:r>
+      <w:r>
+        <w:t>limit</w:t>
+      </w:r>
+      <w:r>
+        <w:rPr>
+          <w:rFonts w:hint="eastAsia"/>
+        </w:rPr>
+        <w:t>：</w:t>
+      </w:r>
+    </w:p>
+    <w:p>
+      <w:pPr>
+        <w:pStyle w:val="affffffff5"/>
+      </w:pPr>
+      <w:proofErr w:type="spellStart"/>
+      <w:r>
+        <w:t>ulimit</w:t>
+      </w:r>
+      <w:proofErr w:type="spellEnd"/>
+      <w:r>
+        <w:t xml:space="preserve"> -</w:t>
+      </w:r>
+      <w:proofErr w:type="spellStart"/>
+      <w:r>
+        <w:t>SHn</w:t>
+      </w:r>
+      <w:proofErr w:type="spellEnd"/>
+      <w:r>
+        <w:t xml:space="preserve"> 65535</w:t>
+      </w:r>
+    </w:p>
+    <w:p>
+      <w:pPr>
+        <w:pStyle w:val="affffffff4"/>
+      </w:pPr>
+      <w:r>
+        <w:t>Master01</w:t>
+      </w:r>
+      <w:r>
+        <w:rPr>
+          <w:rFonts w:hint="eastAsia"/>
+        </w:rPr>
+        <w:t>节点免密钥登录其他节点</w:t>
+      </w:r>
+      <w:r>
+        <w:rPr>
+          <w:rFonts w:hint="eastAsia"/>
+        </w:rPr>
+        <w:t>，安装过程中生成配置文件和证书均在</w:t>
+      </w:r>
+      <w:r>
+        <w:t>Master01</w:t>
+      </w:r>
+      <w:r>
+        <w:rPr>
+          <w:rFonts w:hint="eastAsia"/>
+        </w:rPr>
+        <w:t>上操作，集群管理也在</w:t>
+      </w:r>
+      <w:r>
+        <w:t>Master01</w:t>
+      </w:r>
+      <w:r>
+        <w:rPr>
+          <w:rFonts w:hint="eastAsia"/>
+        </w:rPr>
+        <w:t>上操作，阿里云或者</w:t>
+      </w:r>
+      <w:r>
+        <w:t>AWS</w:t>
+      </w:r>
+      <w:r>
+        <w:rPr>
+          <w:rFonts w:hint="eastAsia"/>
+        </w:rPr>
+        <w:t>上需要单独一台</w:t>
+      </w:r>
+      <w:proofErr w:type="spellStart"/>
+      <w:r>
+        <w:t>kubectl</w:t>
+      </w:r>
+      <w:proofErr w:type="spellEnd"/>
+      <w:r>
+        <w:rPr>
+          <w:rFonts w:hint="eastAsia"/>
+        </w:rPr>
+        <w:t>服务器。密钥配置如下：</w:t>
+      </w:r>
+    </w:p>
+    <w:p>
+      <w:pPr>
+        <w:pStyle w:val="affffffff5"/>
+      </w:pPr>
+      <w:proofErr w:type="spellStart"/>
+      <w:r>
         <w:lastRenderedPageBreak/>
-        <w:t>所有节点关闭防火墙、</w:t>
-      </w:r>
-      <w:proofErr w:type="spellStart"/>
-      <w:r>
-        <w:t>selinux</w:t>
-      </w:r>
-      <w:proofErr w:type="spellEnd"/>
-      <w:r>
-        <w:rPr>
-          <w:rFonts w:hint="eastAsia"/>
-        </w:rPr>
-        <w:t>、</w:t>
-      </w:r>
-      <w:proofErr w:type="spellStart"/>
-      <w:r>
-        <w:t>dnsmasq</w:t>
-      </w:r>
-      <w:proofErr w:type="spellEnd"/>
-      <w:r>
-        <w:rPr>
-          <w:rFonts w:hint="eastAsia"/>
-        </w:rPr>
-        <w:t>、</w:t>
-      </w:r>
-      <w:r>
-        <w:t>swap</w:t>
-      </w:r>
-      <w:r>
-        <w:rPr>
-          <w:rFonts w:hint="eastAsia"/>
-        </w:rPr>
-        <w:t>。服务器配置如下：</w:t>
-      </w:r>
-    </w:p>
-    <w:p>
-      <w:pPr>
-        <w:pStyle w:val="affffffff5"/>
-      </w:pPr>
-      <w:proofErr w:type="spellStart"/>
-      <w:r>
-        <w:t>systemctl</w:t>
-      </w:r>
-      <w:proofErr w:type="spellEnd"/>
-      <w:r>
-        <w:t xml:space="preserve"> disable --now </w:t>
-      </w:r>
-      <w:proofErr w:type="spellStart"/>
-      <w:r>
-        <w:t>firewalld</w:t>
-      </w:r>
-      <w:proofErr w:type="spellEnd"/>
-      <w:r>
-        <w:t xml:space="preserve"> </w:t>
-      </w:r>
-    </w:p>
-    <w:p>
-      <w:pPr>
-        <w:pStyle w:val="affffffff5"/>
-      </w:pPr>
-      <w:proofErr w:type="spellStart"/>
-      <w:r>
-        <w:t>systemctl</w:t>
-      </w:r>
-      <w:proofErr w:type="spellEnd"/>
-      <w:r>
-        <w:t xml:space="preserve"> disable --now </w:t>
-      </w:r>
-      <w:proofErr w:type="spellStart"/>
-      <w:r>
-        <w:t>dnsmasq</w:t>
-      </w:r>
-      <w:proofErr w:type="spellEnd"/>
-    </w:p>
-    <w:p>
-      <w:pPr>
-        <w:pStyle w:val="affffffff5"/>
-      </w:pPr>
-      <w:r>
-        <w:rPr>
-          <w:rFonts w:hint="eastAsia"/>
-        </w:rPr>
-        <w:t>#</w:t>
-      </w:r>
-      <w:proofErr w:type="spellStart"/>
-      <w:r>
-        <w:t>systemctl</w:t>
-      </w:r>
-      <w:proofErr w:type="spellEnd"/>
-      <w:r>
-        <w:t xml:space="preserve"> disable --now </w:t>
-      </w:r>
-      <w:proofErr w:type="spellStart"/>
-      <w:r>
-        <w:t>NetworkManager</w:t>
-      </w:r>
-      <w:proofErr w:type="spellEnd"/>
-      <w:r>
-        <w:t xml:space="preserve"> </w:t>
-      </w:r>
-      <w:r>
-        <w:t xml:space="preserve"> </w:t>
-      </w:r>
-      <w:r>
-        <w:rPr>
-          <w:rFonts w:hint="eastAsia"/>
-        </w:rPr>
-        <w:t>#</w:t>
-      </w:r>
-      <w:r>
-        <w:t>C</w:t>
-      </w:r>
-      <w:r>
-        <w:rPr>
-          <w:rFonts w:hint="eastAsia"/>
-        </w:rPr>
-        <w:t>entOS</w:t>
-      </w:r>
-      <w:r>
-        <w:t>8</w:t>
-      </w:r>
-      <w:r>
-        <w:rPr>
-          <w:rFonts w:hint="eastAsia"/>
-        </w:rPr>
-        <w:t>无需关闭</w:t>
-      </w:r>
-    </w:p>
-    <w:p>
-      <w:pPr>
-        <w:pStyle w:val="affffffff5"/>
-      </w:pPr>
-    </w:p>
-    <w:p>
-      <w:pPr>
-        <w:pStyle w:val="affffffff5"/>
-      </w:pPr>
-      <w:proofErr w:type="spellStart"/>
-      <w:r>
-        <w:t>setenforce</w:t>
-      </w:r>
-      <w:proofErr w:type="spellEnd"/>
-      <w:r>
-        <w:t xml:space="preserve"> 0</w:t>
-      </w:r>
-    </w:p>
-    <w:p>
-      <w:pPr>
-        <w:pStyle w:val="afff4"/>
-      </w:pPr>
-      <w:r>
-        <w:t>[root@k8s-master01 ~]# cat !$</w:t>
-      </w:r>
-    </w:p>
-    <w:p>
-      <w:pPr>
-        <w:pStyle w:val="afff4"/>
-      </w:pPr>
-      <w:r>
-        <w:t>cat /</w:t>
-      </w:r>
-      <w:proofErr w:type="spellStart"/>
-      <w:r>
-        <w:t>etc</w:t>
-      </w:r>
-      <w:proofErr w:type="spellEnd"/>
-      <w:r>
-        <w:t>/</w:t>
-      </w:r>
-      <w:proofErr w:type="spellStart"/>
-      <w:r>
-        <w:t>sysconfig</w:t>
-      </w:r>
-      <w:proofErr w:type="spellEnd"/>
-      <w:r>
-        <w:t>/</w:t>
-      </w:r>
-      <w:proofErr w:type="spellStart"/>
-      <w:r>
-        <w:t>selinux</w:t>
-      </w:r>
-      <w:proofErr w:type="spellEnd"/>
-    </w:p>
-    <w:p>
-      <w:pPr>
-        <w:pStyle w:val="afff4"/>
-      </w:pPr>
-      <w:r>
-        <w:t>SELINUX=disabled</w:t>
-      </w:r>
-    </w:p>
-    <w:p>
-      <w:pPr>
-        <w:pStyle w:val="affffffff5"/>
-      </w:pPr>
-      <w:proofErr w:type="spellStart"/>
-      <w:r>
-        <w:t>swapoff</w:t>
-      </w:r>
-      <w:proofErr w:type="spellEnd"/>
-      <w:r>
-        <w:t xml:space="preserve"> -a &amp;&amp; </w:t>
-      </w:r>
-      <w:proofErr w:type="spellStart"/>
-      <w:r>
-        <w:t>sysctl</w:t>
-      </w:r>
-      <w:proofErr w:type="spellEnd"/>
-      <w:r>
-        <w:t xml:space="preserve"> -w </w:t>
-      </w:r>
-      <w:proofErr w:type="spellStart"/>
-      <w:r>
-        <w:t>vm.swappiness</w:t>
-      </w:r>
-      <w:proofErr w:type="spellEnd"/>
-      <w:r>
-        <w:t>=0</w:t>
-      </w:r>
-    </w:p>
-    <w:p>
-      <w:pPr>
-        <w:pStyle w:val="Swift"/>
-      </w:pPr>
-      <w:bookmarkStart w:id="12" w:name="_Hlk44921663"/>
-      <w:r>
-        <w:t>[root@k8s-master01 ~]# vi /</w:t>
-      </w:r>
-      <w:proofErr w:type="spellStart"/>
-      <w:r>
-        <w:t>etc</w:t>
-      </w:r>
-      <w:proofErr w:type="spellEnd"/>
-      <w:r>
-        <w:t>/</w:t>
-      </w:r>
-      <w:proofErr w:type="spellStart"/>
-      <w:r>
-        <w:t>fstab</w:t>
-      </w:r>
-      <w:proofErr w:type="spellEnd"/>
-      <w:r>
-        <w:t xml:space="preserve"> </w:t>
-      </w:r>
-    </w:p>
-    <w:p>
-      <w:pPr>
-        <w:pStyle w:val="Swift"/>
-      </w:pPr>
-      <w:r>
-        <w:t>[root@k8s-master01 ~]# cat /</w:t>
-      </w:r>
-      <w:proofErr w:type="spellStart"/>
-      <w:r>
-        <w:t>etc</w:t>
-      </w:r>
-      <w:proofErr w:type="spellEnd"/>
-      <w:r>
-        <w:t>/</w:t>
-      </w:r>
-      <w:proofErr w:type="spellStart"/>
-      <w:r>
-        <w:t>fstab</w:t>
-      </w:r>
-      <w:proofErr w:type="spellEnd"/>
-      <w:r>
-        <w:t xml:space="preserve"> </w:t>
-      </w:r>
-    </w:p>
-    <w:p>
-      <w:pPr>
-        <w:pStyle w:val="Swift"/>
-      </w:pPr>
-    </w:p>
-    <w:p>
-      <w:pPr>
-        <w:pStyle w:val="Swift"/>
-      </w:pPr>
-      <w:r>
-        <w:t>#</w:t>
-      </w:r>
-    </w:p>
-    <w:p>
-      <w:pPr>
-        <w:pStyle w:val="Swift"/>
-      </w:pPr>
-      <w:r>
-        <w:t># /</w:t>
-      </w:r>
-      <w:proofErr w:type="spellStart"/>
-      <w:r>
-        <w:t>etc</w:t>
-      </w:r>
-      <w:proofErr w:type="spellEnd"/>
-      <w:r>
-        <w:t>/</w:t>
-      </w:r>
-      <w:proofErr w:type="spellStart"/>
-      <w:r>
-        <w:t>fstab</w:t>
-      </w:r>
-      <w:proofErr w:type="spellEnd"/>
-    </w:p>
-    <w:p>
-      <w:pPr>
-        <w:pStyle w:val="Swift"/>
-      </w:pPr>
-      <w:r>
-        <w:t># Created by anaconda on Fri Nov  1 23:02:53 2019</w:t>
-      </w:r>
-    </w:p>
-    <w:p>
-      <w:pPr>
-        <w:pStyle w:val="Swift"/>
-      </w:pPr>
-      <w:r>
-        <w:t>#</w:t>
-      </w:r>
-    </w:p>
-    <w:p>
-      <w:pPr>
-        <w:pStyle w:val="Swift"/>
-      </w:pPr>
-      <w:r>
-        <w:t># Accessible filesystems, by reference, are maintained under '/dev/disk/'.</w:t>
-      </w:r>
-    </w:p>
-    <w:p>
-      <w:pPr>
-        <w:pStyle w:val="Swift"/>
-      </w:pPr>
-      <w:r>
-        <w:t xml:space="preserve"># See man pages </w:t>
-      </w:r>
-      <w:proofErr w:type="spellStart"/>
-      <w:r>
-        <w:t>fstab</w:t>
-      </w:r>
-      <w:proofErr w:type="spellEnd"/>
-      <w:r>
-        <w:t xml:space="preserve">(5), </w:t>
-      </w:r>
-      <w:proofErr w:type="spellStart"/>
-      <w:r>
-        <w:t>findfs</w:t>
-      </w:r>
-      <w:proofErr w:type="spellEnd"/>
-      <w:r>
-        <w:t xml:space="preserve">(8), mount(8) and/or </w:t>
-      </w:r>
-      <w:proofErr w:type="spellStart"/>
-      <w:r>
-        <w:t>blkid</w:t>
-      </w:r>
-      <w:proofErr w:type="spellEnd"/>
-      <w:r>
-        <w:t>(8) for more info.</w:t>
-      </w:r>
-    </w:p>
-    <w:p>
-      <w:pPr>
-        <w:pStyle w:val="Swift"/>
-      </w:pPr>
-      <w:r>
-        <w:t>#</w:t>
-      </w:r>
-    </w:p>
-    <w:p>
-      <w:pPr>
-        <w:pStyle w:val="Swift"/>
-      </w:pPr>
-      <w:r>
-        <w:t># After editing this file, run '</w:t>
-      </w:r>
-      <w:proofErr w:type="spellStart"/>
-      <w:r>
-        <w:t>systemctl</w:t>
-      </w:r>
-      <w:proofErr w:type="spellEnd"/>
-      <w:r>
-        <w:t xml:space="preserve"> daemon-reload' to update </w:t>
-      </w:r>
-      <w:proofErr w:type="spellStart"/>
-      <w:r>
-        <w:t>systemd</w:t>
-      </w:r>
-      <w:proofErr w:type="spellEnd"/>
-    </w:p>
-    <w:p>
-      <w:pPr>
-        <w:pStyle w:val="Swift"/>
-      </w:pPr>
-      <w:r>
-        <w:t># units generated from this file.</w:t>
-      </w:r>
-    </w:p>
-    <w:p>
-      <w:pPr>
-        <w:pStyle w:val="Swift"/>
-      </w:pPr>
-      <w:r>
-        <w:t>#</w:t>
-      </w:r>
-    </w:p>
-    <w:p>
-      <w:pPr>
-        <w:pStyle w:val="Swift"/>
-      </w:pPr>
-      <w:r>
-        <w:t xml:space="preserve">/dev/mapper/cl-root     /                       </w:t>
-      </w:r>
-      <w:proofErr w:type="spellStart"/>
-      <w:r>
-        <w:t>xfs</w:t>
-      </w:r>
-      <w:proofErr w:type="spellEnd"/>
-      <w:r>
-        <w:t xml:space="preserve">     defaults        0 0</w:t>
-      </w:r>
-    </w:p>
-    <w:p>
-      <w:pPr>
-        <w:pStyle w:val="Swift"/>
-      </w:pPr>
-      <w:r>
-        <w:t>UUID=6897cd7b-9b3a-42b0-a827-57991141b297 /boot                   ext4    defaults        1 2</w:t>
-      </w:r>
-    </w:p>
-    <w:p>
-      <w:pPr>
-        <w:pStyle w:val="Swift"/>
-      </w:pPr>
-      <w:r>
-        <w:t xml:space="preserve">#/dev/mapper/cl-swap     swap                    </w:t>
-      </w:r>
-      <w:proofErr w:type="spellStart"/>
-      <w:r>
-        <w:t>swap</w:t>
-      </w:r>
-      <w:proofErr w:type="spellEnd"/>
-      <w:r>
-        <w:t xml:space="preserve">    defaults        0 0</w:t>
-      </w:r>
-    </w:p>
-    <w:bookmarkEnd w:id="12"/>
-    <w:p>
-      <w:pPr>
-        <w:pStyle w:val="affffffff4"/>
-      </w:pPr>
-      <w:r>
-        <w:rPr>
-          <w:rFonts w:hint="eastAsia"/>
-        </w:rPr>
-        <w:t>安装</w:t>
-      </w:r>
-      <w:proofErr w:type="spellStart"/>
-      <w:r>
-        <w:rPr>
-          <w:rFonts w:hint="eastAsia"/>
-        </w:rPr>
-        <w:t>ntpdate</w:t>
-      </w:r>
-      <w:proofErr w:type="spellEnd"/>
-    </w:p>
-    <w:p>
-      <w:pPr>
-        <w:pStyle w:val="Swift"/>
-      </w:pPr>
-      <w:r>
-        <w:t>rpm -</w:t>
-      </w:r>
-      <w:proofErr w:type="spellStart"/>
-      <w:r>
-        <w:t>ivh</w:t>
-      </w:r>
-      <w:proofErr w:type="spellEnd"/>
-      <w:r>
-        <w:t xml:space="preserve"> http://mirrors.wlnmp.com/centos/wlnmp-release-centos.noarch.rpm</w:t>
-      </w:r>
-    </w:p>
-    <w:p>
-      <w:pPr>
-        <w:pStyle w:val="Swift"/>
-      </w:pPr>
-      <w:r>
-        <w:t xml:space="preserve">yum install </w:t>
-      </w:r>
-      <w:proofErr w:type="spellStart"/>
-      <w:r>
-        <w:t>wntp</w:t>
-      </w:r>
-      <w:proofErr w:type="spellEnd"/>
-      <w:r>
-        <w:t xml:space="preserve"> -y</w:t>
-      </w:r>
-    </w:p>
-    <w:p>
-      <w:pPr>
-        <w:pStyle w:val="afff4"/>
-      </w:pPr>
-    </w:p>
-    <w:p>
-      <w:pPr>
-        <w:pStyle w:val="affffffff4"/>
-      </w:pPr>
-      <w:r>
-        <w:rPr>
-          <w:rFonts w:hint="eastAsia"/>
-        </w:rPr>
-        <w:t>所有节点同步时间</w:t>
-      </w:r>
-      <w:r>
-        <w:rPr>
-          <w:rFonts w:hint="eastAsia"/>
-        </w:rPr>
-        <w:t>。时间同步配置如下：</w:t>
-      </w:r>
-    </w:p>
-    <w:p>
-      <w:pPr>
-        <w:pStyle w:val="affffffff5"/>
-      </w:pPr>
-      <w:r>
-        <w:t>ln -sf /</w:t>
-      </w:r>
-      <w:proofErr w:type="spellStart"/>
-      <w:r>
-        <w:t>usr</w:t>
-      </w:r>
-      <w:proofErr w:type="spellEnd"/>
-      <w:r>
-        <w:t>/share/</w:t>
-      </w:r>
-      <w:proofErr w:type="spellStart"/>
-      <w:r>
-        <w:t>zoneinfo</w:t>
-      </w:r>
-      <w:proofErr w:type="spellEnd"/>
-      <w:r>
-        <w:t>/Asia/Shanghai /</w:t>
-      </w:r>
-      <w:proofErr w:type="spellStart"/>
-      <w:r>
-        <w:t>etc</w:t>
-      </w:r>
-      <w:proofErr w:type="spellEnd"/>
-      <w:r>
-        <w:t>/</w:t>
-      </w:r>
-      <w:proofErr w:type="spellStart"/>
-      <w:r>
-        <w:t>localtime</w:t>
-      </w:r>
-      <w:proofErr w:type="spellEnd"/>
-    </w:p>
-    <w:p>
-      <w:pPr>
-        <w:pStyle w:val="affffffff5"/>
-      </w:pPr>
-      <w:r>
-        <w:t>echo 'Asia/Shanghai' &gt;/</w:t>
-      </w:r>
-      <w:proofErr w:type="spellStart"/>
-      <w:r>
-        <w:t>etc</w:t>
-      </w:r>
-      <w:proofErr w:type="spellEnd"/>
-      <w:r>
-        <w:t>/</w:t>
-      </w:r>
-      <w:proofErr w:type="spellStart"/>
-      <w:r>
-        <w:t>timezone</w:t>
-      </w:r>
-      <w:proofErr w:type="spellEnd"/>
-    </w:p>
-    <w:p>
-      <w:pPr>
-        <w:pStyle w:val="affffffff5"/>
-      </w:pPr>
-      <w:proofErr w:type="spellStart"/>
-      <w:r>
-        <w:t>ntpdate</w:t>
-      </w:r>
-      <w:proofErr w:type="spellEnd"/>
-      <w:r>
-        <w:t xml:space="preserve"> time2.aliyun.com</w:t>
-      </w:r>
-    </w:p>
-    <w:p>
-      <w:pPr>
-        <w:pStyle w:val="affffffff5"/>
-      </w:pPr>
-      <w:r>
-        <w:t xml:space="preserve"># </w:t>
-      </w:r>
-      <w:r>
-        <w:rPr>
-          <w:rFonts w:hint="eastAsia"/>
-        </w:rPr>
-        <w:t>加入到</w:t>
-      </w:r>
-      <w:r>
-        <w:t>crontab</w:t>
-      </w:r>
-    </w:p>
-    <w:p>
-      <w:pPr>
-        <w:pStyle w:val="affffffff5"/>
-      </w:pPr>
-      <w:r>
-        <w:t xml:space="preserve">*/5 * * * * </w:t>
-      </w:r>
-      <w:proofErr w:type="spellStart"/>
-      <w:r>
-        <w:t>ntpdate</w:t>
-      </w:r>
-      <w:proofErr w:type="spellEnd"/>
-      <w:r>
-        <w:t xml:space="preserve"> time2.aliyun.com</w:t>
-      </w:r>
-    </w:p>
-    <w:p>
-      <w:pPr>
-        <w:pStyle w:val="affffffff5"/>
-      </w:pPr>
-      <w:r>
-        <w:t xml:space="preserve"># </w:t>
-      </w:r>
-      <w:r>
-        <w:rPr>
-          <w:rFonts w:hint="eastAsia"/>
-        </w:rPr>
-        <w:t>加入到开机自动同步，</w:t>
-      </w:r>
-      <w:r>
-        <w:t>/</w:t>
-      </w:r>
-      <w:proofErr w:type="spellStart"/>
-      <w:r>
-        <w:t>etc</w:t>
-      </w:r>
-      <w:proofErr w:type="spellEnd"/>
-      <w:r>
-        <w:t>/</w:t>
-      </w:r>
-      <w:proofErr w:type="spellStart"/>
-      <w:r>
-        <w:t>rc.local</w:t>
-      </w:r>
-      <w:proofErr w:type="spellEnd"/>
-    </w:p>
-    <w:p>
-      <w:pPr>
-        <w:pStyle w:val="affffffff5"/>
-      </w:pPr>
-      <w:proofErr w:type="spellStart"/>
-      <w:r>
-        <w:t>ntpdate</w:t>
-      </w:r>
-      <w:proofErr w:type="spellEnd"/>
-      <w:r>
-        <w:t xml:space="preserve"> time2.aliyun.com</w:t>
-      </w:r>
-    </w:p>
-    <w:p>
-      <w:pPr>
-        <w:pStyle w:val="affffffff4"/>
-      </w:pPr>
-      <w:r>
-        <w:rPr>
-          <w:rFonts w:hint="eastAsia"/>
-        </w:rPr>
-        <w:t>所有节点配置</w:t>
-      </w:r>
-      <w:r>
-        <w:t>limit</w:t>
-      </w:r>
-      <w:r>
-        <w:rPr>
-          <w:rFonts w:hint="eastAsia"/>
-        </w:rPr>
-        <w:t>：</w:t>
-      </w:r>
-    </w:p>
-    <w:p>
-      <w:pPr>
-        <w:pStyle w:val="affffffff5"/>
-      </w:pPr>
-      <w:proofErr w:type="spellStart"/>
-      <w:r>
-        <w:t>ulimit</w:t>
-      </w:r>
-      <w:proofErr w:type="spellEnd"/>
-      <w:r>
-        <w:t xml:space="preserve"> -</w:t>
-      </w:r>
-      <w:proofErr w:type="spellStart"/>
-      <w:r>
-        <w:t>SHn</w:t>
-      </w:r>
-      <w:proofErr w:type="spellEnd"/>
-      <w:r>
-        <w:t xml:space="preserve"> 65535</w:t>
-      </w:r>
-    </w:p>
-    <w:p>
-      <w:pPr>
-        <w:pStyle w:val="affffffff4"/>
-      </w:pPr>
-      <w:r>
-        <w:t>Master01</w:t>
-      </w:r>
-      <w:r>
-        <w:rPr>
-          <w:rFonts w:hint="eastAsia"/>
-        </w:rPr>
-        <w:t>节点免密钥登录其他节点</w:t>
-      </w:r>
-      <w:r>
-        <w:rPr>
-          <w:rFonts w:hint="eastAsia"/>
-        </w:rPr>
-        <w:t>，安装过程中生成配置文件和证书均在</w:t>
-      </w:r>
-      <w:r>
-        <w:t>Master01</w:t>
-      </w:r>
-      <w:r>
-        <w:rPr>
-          <w:rFonts w:hint="eastAsia"/>
-        </w:rPr>
-        <w:t>上操作，集群管理也在</w:t>
-      </w:r>
-      <w:r>
-        <w:t>Master01</w:t>
-      </w:r>
-      <w:r>
-        <w:rPr>
-          <w:rFonts w:hint="eastAsia"/>
-        </w:rPr>
-        <w:t>上操作，阿里云或者</w:t>
-      </w:r>
-      <w:r>
-        <w:t>AWS</w:t>
-      </w:r>
-      <w:r>
-        <w:rPr>
-          <w:rFonts w:hint="eastAsia"/>
-        </w:rPr>
-        <w:t>上需要单独一台</w:t>
-      </w:r>
-      <w:proofErr w:type="spellStart"/>
-      <w:r>
-        <w:t>kubectl</w:t>
-      </w:r>
-      <w:proofErr w:type="spellEnd"/>
-      <w:r>
-        <w:rPr>
-          <w:rFonts w:hint="eastAsia"/>
-        </w:rPr>
-        <w:t>服务器。密钥配置如下：</w:t>
-      </w:r>
-    </w:p>
-    <w:p>
-      <w:pPr>
-        <w:pStyle w:val="affffffff5"/>
-      </w:pPr>
-      <w:proofErr w:type="spellStart"/>
-      <w:r>
         <w:t>ssh</w:t>
       </w:r>
       <w:proofErr w:type="spellEnd"/>
@@ -2006,7 +2150,6 @@
           <w:sz w:val="30"/>
           <w:szCs w:val="30"/>
         </w:rPr>
-        <w:lastRenderedPageBreak/>
         <w:t>CentOS</w:t>
       </w:r>
       <w:r>
@@ -2865,9 +3008,10 @@
       <w:pPr>
         <w:pStyle w:val="31"/>
       </w:pPr>
-      <w:bookmarkStart w:id="13" w:name="_Toc9026222"/>
-      <w:bookmarkStart w:id="14" w:name="_Toc12714931"/>
-      <w:r>
+      <w:bookmarkStart w:id="14" w:name="_Toc9026222"/>
+      <w:bookmarkStart w:id="15" w:name="_Toc12714931"/>
+      <w:r>
+        <w:lastRenderedPageBreak/>
         <w:t>1.1.2</w:t>
       </w:r>
       <w:r>
@@ -2885,8 +3029,8 @@
         </w:rPr>
         <w:t>内核</w:t>
       </w:r>
-      <w:bookmarkEnd w:id="13"/>
       <w:bookmarkEnd w:id="14"/>
+      <w:bookmarkEnd w:id="15"/>
       <w:r>
         <w:rPr>
           <w:rFonts w:hint="eastAsia"/>
@@ -3917,6 +4061,7 @@
         <w:rPr>
           <w:b w:val="0"/>
         </w:rPr>
+        <w:lastRenderedPageBreak/>
         <w:t xml:space="preserve">python-perf.x86_64                                         5.7.7-1.el7.elrepo                            </w:t>
       </w:r>
       <w:proofErr w:type="spellStart"/>
@@ -4116,7 +4261,6 @@
         <w:rPr>
           <w:rFonts w:hint="eastAsia"/>
         </w:rPr>
-        <w:lastRenderedPageBreak/>
         <w:t>开机后查看内核</w:t>
       </w:r>
     </w:p>
@@ -5139,7 +5283,6 @@
         <w:rPr>
           <w:rFonts w:hint="eastAsia"/>
         </w:rPr>
-        <w:lastRenderedPageBreak/>
         <w:t>开启一些</w:t>
       </w:r>
       <w:r>
@@ -5554,8 +5697,8 @@
       <w:pPr>
         <w:pStyle w:val="31"/>
       </w:pPr>
-      <w:bookmarkStart w:id="15" w:name="_Toc9026223"/>
-      <w:bookmarkStart w:id="16" w:name="_Toc12714932"/>
+      <w:bookmarkStart w:id="16" w:name="_Toc9026223"/>
+      <w:bookmarkStart w:id="17" w:name="_Toc12714932"/>
       <w:r>
         <w:t>1.1.3</w:t>
       </w:r>
@@ -5574,8 +5717,8 @@
         </w:rPr>
         <w:t>基本组件安装</w:t>
       </w:r>
-      <w:bookmarkEnd w:id="15"/>
       <w:bookmarkEnd w:id="16"/>
+      <w:bookmarkEnd w:id="17"/>
     </w:p>
     <w:p>
       <w:pPr>
@@ -5700,6 +5843,7 @@
         <w:rPr>
           <w:rFonts w:hint="eastAsia"/>
         </w:rPr>
+        <w:lastRenderedPageBreak/>
         <w:t>安装</w:t>
       </w:r>
       <w:r>
@@ -5847,7 +5991,6 @@
         <w:rPr>
           <w:rFonts w:hint="eastAsia"/>
         </w:rPr>
-        <w:lastRenderedPageBreak/>
         <w:t>由于新版</w:t>
       </w:r>
       <w:proofErr w:type="spellStart"/>
@@ -6580,8 +6723,8 @@
       <w:pPr>
         <w:pStyle w:val="31"/>
       </w:pPr>
-      <w:bookmarkStart w:id="17" w:name="_Toc9026224"/>
-      <w:bookmarkStart w:id="18" w:name="_Toc12714933"/>
+      <w:bookmarkStart w:id="18" w:name="_Toc9026224"/>
+      <w:bookmarkStart w:id="19" w:name="_Toc12714933"/>
       <w:r>
         <w:t>1.1.4</w:t>
       </w:r>
@@ -6594,8 +6737,8 @@
       <w:r>
         <w:t xml:space="preserve"> </w:t>
       </w:r>
-      <w:bookmarkEnd w:id="17"/>
       <w:bookmarkEnd w:id="18"/>
+      <w:bookmarkEnd w:id="19"/>
       <w:r>
         <w:rPr>
           <w:rFonts w:hint="eastAsia"/>
@@ -6851,6 +6994,7 @@
         <w:pStyle w:val="affffffff5"/>
       </w:pPr>
       <w:r>
+        <w:lastRenderedPageBreak/>
         <w:t xml:space="preserve">  </w:t>
       </w:r>
       <w:proofErr w:type="spellStart"/>
@@ -6949,7 +7093,6 @@
         <w:pStyle w:val="affffffff5"/>
       </w:pPr>
       <w:r>
-        <w:lastRenderedPageBreak/>
         <w:t xml:space="preserve">  timeout client  50000</w:t>
       </w:r>
     </w:p>
@@ -7604,6 +7747,7 @@
         <w:pStyle w:val="affffffff5"/>
       </w:pPr>
       <w:r>
+        <w:lastRenderedPageBreak/>
         <w:t xml:space="preserve">    authentication {</w:t>
       </w:r>
     </w:p>
@@ -7724,22 +7868,618 @@
         <w:pStyle w:val="affffffff5"/>
       </w:pPr>
       <w:r>
+        <w:t>}</w:t>
+      </w:r>
+    </w:p>
+    <w:p>
+      <w:pPr>
+        <w:pStyle w:val="affffffff4"/>
+      </w:pPr>
+      <w:r>
+        <w:t>Master02</w:t>
+      </w:r>
+      <w:r>
+        <w:rPr>
+          <w:rFonts w:hint="eastAsia"/>
+        </w:rPr>
+        <w:t>节点的配置：</w:t>
+      </w:r>
+    </w:p>
+    <w:p>
+      <w:pPr>
+        <w:pStyle w:val="affffffff5"/>
+      </w:pPr>
+      <w:r>
+        <w:t xml:space="preserve">! Configuration File for </w:t>
+      </w:r>
+      <w:proofErr w:type="spellStart"/>
+      <w:r>
+        <w:t>keepalived</w:t>
+      </w:r>
+      <w:proofErr w:type="spellEnd"/>
+    </w:p>
+    <w:p>
+      <w:pPr>
+        <w:pStyle w:val="affffffff5"/>
+      </w:pPr>
+      <w:proofErr w:type="spellStart"/>
+      <w:r>
+        <w:t>global_defs</w:t>
+      </w:r>
+      <w:proofErr w:type="spellEnd"/>
+      <w:r>
+        <w:t xml:space="preserve"> {</w:t>
+      </w:r>
+    </w:p>
+    <w:p>
+      <w:pPr>
+        <w:pStyle w:val="affffffff5"/>
+      </w:pPr>
+      <w:r>
+        <w:t xml:space="preserve">    </w:t>
+      </w:r>
+      <w:proofErr w:type="spellStart"/>
+      <w:r>
+        <w:t>router_id</w:t>
+      </w:r>
+      <w:proofErr w:type="spellEnd"/>
+      <w:r>
+        <w:t xml:space="preserve"> LVS_DEVEL</w:t>
+      </w:r>
+    </w:p>
+    <w:p>
+      <w:pPr>
+        <w:pStyle w:val="affffffff5"/>
+      </w:pPr>
+      <w:r>
+        <w:t>}</w:t>
+      </w:r>
+    </w:p>
+    <w:p>
+      <w:pPr>
+        <w:pStyle w:val="affffffff5"/>
+      </w:pPr>
+      <w:proofErr w:type="spellStart"/>
+      <w:r>
+        <w:t>vrrp_script</w:t>
+      </w:r>
+      <w:proofErr w:type="spellEnd"/>
+      <w:r>
+        <w:t xml:space="preserve"> </w:t>
+      </w:r>
+      <w:proofErr w:type="spellStart"/>
+      <w:r>
+        <w:t>chk_apiserver</w:t>
+      </w:r>
+      <w:proofErr w:type="spellEnd"/>
+      <w:r>
+        <w:t xml:space="preserve"> {</w:t>
+      </w:r>
+    </w:p>
+    <w:p>
+      <w:pPr>
+        <w:pStyle w:val="affffffff5"/>
+      </w:pPr>
+      <w:r>
+        <w:t xml:space="preserve">    script "/</w:t>
+      </w:r>
+      <w:proofErr w:type="spellStart"/>
+      <w:r>
+        <w:t>etc</w:t>
+      </w:r>
+      <w:proofErr w:type="spellEnd"/>
+      <w:r>
+        <w:t>/</w:t>
+      </w:r>
+      <w:proofErr w:type="spellStart"/>
+      <w:r>
+        <w:t>keepalived</w:t>
+      </w:r>
+      <w:proofErr w:type="spellEnd"/>
+      <w:r>
+        <w:t>/check_apiserver.sh"</w:t>
+      </w:r>
+    </w:p>
+    <w:p>
+      <w:pPr>
+        <w:pStyle w:val="affffffff5"/>
+      </w:pPr>
+      <w:r>
+        <w:t xml:space="preserve">    interval 2</w:t>
+      </w:r>
+    </w:p>
+    <w:p>
+      <w:pPr>
+        <w:pStyle w:val="affffffff5"/>
+      </w:pPr>
+      <w:r>
+        <w:t xml:space="preserve">    weight -5</w:t>
+      </w:r>
+    </w:p>
+    <w:p>
+      <w:pPr>
+        <w:pStyle w:val="affffffff5"/>
+      </w:pPr>
+      <w:r>
+        <w:t xml:space="preserve">    fall 3  </w:t>
+      </w:r>
+    </w:p>
+    <w:p>
+      <w:pPr>
+        <w:pStyle w:val="affffffff5"/>
+      </w:pPr>
+      <w:r>
+        <w:t xml:space="preserve">    rise 2</w:t>
+      </w:r>
+    </w:p>
+    <w:p>
+      <w:pPr>
+        <w:pStyle w:val="affffffff5"/>
+      </w:pPr>
+      <w:r>
+        <w:t>}</w:t>
+      </w:r>
+    </w:p>
+    <w:p>
+      <w:pPr>
+        <w:pStyle w:val="affffffff5"/>
+      </w:pPr>
+      <w:proofErr w:type="spellStart"/>
+      <w:r>
+        <w:t>vrrp_instance</w:t>
+      </w:r>
+      <w:proofErr w:type="spellEnd"/>
+      <w:r>
+        <w:t xml:space="preserve"> VI_1 {</w:t>
+      </w:r>
+    </w:p>
+    <w:p>
+      <w:pPr>
+        <w:pStyle w:val="affffffff5"/>
+      </w:pPr>
+      <w:r>
+        <w:t xml:space="preserve">    state BACKUP</w:t>
+      </w:r>
+    </w:p>
+    <w:p>
+      <w:pPr>
+        <w:pStyle w:val="affffffff5"/>
+      </w:pPr>
+      <w:r>
+        <w:t xml:space="preserve">    interface ens160</w:t>
+      </w:r>
+    </w:p>
+    <w:p>
+      <w:pPr>
+        <w:pStyle w:val="affffffff5"/>
+      </w:pPr>
+      <w:r>
+        <w:t xml:space="preserve">    </w:t>
+      </w:r>
+      <w:proofErr w:type="spellStart"/>
+      <w:r>
+        <w:t>mcast_src_ip</w:t>
+      </w:r>
+      <w:proofErr w:type="spellEnd"/>
+      <w:r>
+        <w:t xml:space="preserve"> </w:t>
+      </w:r>
+      <w:r>
+        <w:t>192.168.0.106</w:t>
+      </w:r>
+    </w:p>
+    <w:p>
+      <w:pPr>
+        <w:pStyle w:val="affffffff5"/>
+      </w:pPr>
+      <w:r>
+        <w:t xml:space="preserve">    </w:t>
+      </w:r>
+      <w:proofErr w:type="spellStart"/>
+      <w:r>
+        <w:t>virtual_router_id</w:t>
+      </w:r>
+      <w:proofErr w:type="spellEnd"/>
+      <w:r>
+        <w:t xml:space="preserve"> 51</w:t>
+      </w:r>
+    </w:p>
+    <w:p>
+      <w:pPr>
+        <w:pStyle w:val="affffffff5"/>
+      </w:pPr>
+      <w:r>
+        <w:t xml:space="preserve">    priority 101</w:t>
+      </w:r>
+    </w:p>
+    <w:p>
+      <w:pPr>
+        <w:pStyle w:val="affffffff5"/>
+      </w:pPr>
+      <w:r>
+        <w:t xml:space="preserve">    </w:t>
+      </w:r>
+      <w:proofErr w:type="spellStart"/>
+      <w:r>
+        <w:t>advert_int</w:t>
+      </w:r>
+      <w:proofErr w:type="spellEnd"/>
+      <w:r>
+        <w:t xml:space="preserve"> 2</w:t>
+      </w:r>
+    </w:p>
+    <w:p>
+      <w:pPr>
+        <w:pStyle w:val="affffffff5"/>
+      </w:pPr>
+      <w:r>
+        <w:t xml:space="preserve">    authentication {</w:t>
+      </w:r>
+    </w:p>
+    <w:p>
+      <w:pPr>
+        <w:pStyle w:val="affffffff5"/>
+      </w:pPr>
+      <w:r>
+        <w:t xml:space="preserve">        </w:t>
+      </w:r>
+      <w:proofErr w:type="spellStart"/>
+      <w:r>
+        <w:t>auth_type</w:t>
+      </w:r>
+      <w:proofErr w:type="spellEnd"/>
+      <w:r>
+        <w:t xml:space="preserve"> PASS</w:t>
+      </w:r>
+    </w:p>
+    <w:p>
+      <w:pPr>
+        <w:pStyle w:val="affffffff5"/>
+      </w:pPr>
+      <w:r>
+        <w:t xml:space="preserve">        </w:t>
+      </w:r>
+      <w:proofErr w:type="spellStart"/>
+      <w:r>
+        <w:t>auth_pass</w:t>
+      </w:r>
+      <w:proofErr w:type="spellEnd"/>
+      <w:r>
+        <w:t xml:space="preserve"> K8SHA_KA_AUTH</w:t>
+      </w:r>
+    </w:p>
+    <w:p>
+      <w:pPr>
+        <w:pStyle w:val="affffffff5"/>
+      </w:pPr>
+      <w:r>
+        <w:t xml:space="preserve">    }</w:t>
+      </w:r>
+    </w:p>
+    <w:p>
+      <w:pPr>
+        <w:pStyle w:val="affffffff5"/>
+      </w:pPr>
+      <w:r>
+        <w:t xml:space="preserve">    </w:t>
+      </w:r>
+      <w:proofErr w:type="spellStart"/>
+      <w:r>
+        <w:t>virtual_ipaddress</w:t>
+      </w:r>
+      <w:proofErr w:type="spellEnd"/>
+      <w:r>
+        <w:t xml:space="preserve"> {</w:t>
+      </w:r>
+    </w:p>
+    <w:p>
+      <w:pPr>
+        <w:pStyle w:val="affffffff5"/>
+      </w:pPr>
+      <w:r>
+        <w:t xml:space="preserve">        </w:t>
+      </w:r>
+      <w:r>
+        <w:t>192.168.0.200</w:t>
+      </w:r>
+    </w:p>
+    <w:p>
+      <w:pPr>
+        <w:pStyle w:val="affffffff5"/>
+      </w:pPr>
+      <w:r>
+        <w:t xml:space="preserve">    }</w:t>
+      </w:r>
+    </w:p>
+    <w:p>
+      <w:pPr>
+        <w:pStyle w:val="affffffff5"/>
+      </w:pPr>
+      <w:r>
+        <w:t xml:space="preserve">#    </w:t>
+      </w:r>
+      <w:proofErr w:type="spellStart"/>
+      <w:r>
+        <w:t>track_script</w:t>
+      </w:r>
+      <w:proofErr w:type="spellEnd"/>
+      <w:r>
+        <w:t xml:space="preserve"> {</w:t>
+      </w:r>
+    </w:p>
+    <w:p>
+      <w:pPr>
+        <w:pStyle w:val="affffffff5"/>
+      </w:pPr>
+      <w:r>
+        <w:t xml:space="preserve">#       </w:t>
+      </w:r>
+      <w:proofErr w:type="spellStart"/>
+      <w:r>
+        <w:t>chk_apiserver</w:t>
+      </w:r>
+      <w:proofErr w:type="spellEnd"/>
+    </w:p>
+    <w:p>
+      <w:pPr>
+        <w:pStyle w:val="affffffff5"/>
+      </w:pPr>
+      <w:r>
+        <w:t>#    }</w:t>
+      </w:r>
+    </w:p>
+    <w:p>
+      <w:pPr>
+        <w:pStyle w:val="affffffff5"/>
+      </w:pPr>
+      <w:r>
+        <w:t>}</w:t>
+      </w:r>
+    </w:p>
+    <w:p>
+      <w:pPr>
+        <w:pStyle w:val="affffffff4"/>
+      </w:pPr>
+      <w:r>
+        <w:t>Master03</w:t>
+      </w:r>
+      <w:r>
+        <w:rPr>
+          <w:rFonts w:hint="eastAsia"/>
+        </w:rPr>
+        <w:t>节点的配置：</w:t>
+      </w:r>
+    </w:p>
+    <w:p>
+      <w:pPr>
+        <w:pStyle w:val="affffffff5"/>
+      </w:pPr>
+      <w:r>
+        <w:t xml:space="preserve">! Configuration File for </w:t>
+      </w:r>
+      <w:proofErr w:type="spellStart"/>
+      <w:r>
+        <w:t>keepalived</w:t>
+      </w:r>
+      <w:proofErr w:type="spellEnd"/>
+    </w:p>
+    <w:p>
+      <w:pPr>
+        <w:pStyle w:val="affffffff5"/>
+      </w:pPr>
+      <w:proofErr w:type="spellStart"/>
+      <w:r>
+        <w:t>global_defs</w:t>
+      </w:r>
+      <w:proofErr w:type="spellEnd"/>
+      <w:r>
+        <w:t xml:space="preserve"> {</w:t>
+      </w:r>
+    </w:p>
+    <w:p>
+      <w:pPr>
+        <w:pStyle w:val="affffffff5"/>
+      </w:pPr>
+      <w:r>
+        <w:t xml:space="preserve">    </w:t>
+      </w:r>
+      <w:proofErr w:type="spellStart"/>
+      <w:r>
+        <w:t>router_id</w:t>
+      </w:r>
+      <w:proofErr w:type="spellEnd"/>
+      <w:r>
+        <w:t xml:space="preserve"> LVS_DEVEL</w:t>
+      </w:r>
+    </w:p>
+    <w:p>
+      <w:pPr>
+        <w:pStyle w:val="affffffff5"/>
+      </w:pPr>
+      <w:r>
+        <w:t>}</w:t>
+      </w:r>
+    </w:p>
+    <w:p>
+      <w:pPr>
+        <w:pStyle w:val="affffffff5"/>
+      </w:pPr>
+      <w:proofErr w:type="spellStart"/>
+      <w:r>
+        <w:t>vrrp_script</w:t>
+      </w:r>
+      <w:proofErr w:type="spellEnd"/>
+      <w:r>
+        <w:t xml:space="preserve"> </w:t>
+      </w:r>
+      <w:proofErr w:type="spellStart"/>
+      <w:r>
+        <w:t>chk_apiserver</w:t>
+      </w:r>
+      <w:proofErr w:type="spellEnd"/>
+      <w:r>
+        <w:t xml:space="preserve"> {</w:t>
+      </w:r>
+    </w:p>
+    <w:p>
+      <w:pPr>
+        <w:pStyle w:val="affffffff5"/>
+      </w:pPr>
+      <w:r>
+        <w:t xml:space="preserve">    script "/</w:t>
+      </w:r>
+      <w:proofErr w:type="spellStart"/>
+      <w:r>
+        <w:t>etc</w:t>
+      </w:r>
+      <w:proofErr w:type="spellEnd"/>
+      <w:r>
+        <w:t>/</w:t>
+      </w:r>
+      <w:proofErr w:type="spellStart"/>
+      <w:r>
+        <w:t>keepalived</w:t>
+      </w:r>
+      <w:proofErr w:type="spellEnd"/>
+      <w:r>
+        <w:t>/check_apiserver.sh"</w:t>
+      </w:r>
+    </w:p>
+    <w:p>
+      <w:pPr>
+        <w:pStyle w:val="affffffff5"/>
+      </w:pPr>
+      <w:r>
+        <w:t xml:space="preserve">    interval 2</w:t>
+      </w:r>
+    </w:p>
+    <w:p>
+      <w:pPr>
+        <w:pStyle w:val="affffffff5"/>
+      </w:pPr>
+      <w:r>
+        <w:t xml:space="preserve">    weight -5</w:t>
+      </w:r>
+    </w:p>
+    <w:p>
+      <w:pPr>
+        <w:pStyle w:val="affffffff5"/>
+      </w:pPr>
+      <w:r>
+        <w:t xml:space="preserve">    fall 3  </w:t>
+      </w:r>
+    </w:p>
+    <w:p>
+      <w:pPr>
+        <w:pStyle w:val="affffffff5"/>
+      </w:pPr>
+      <w:r>
+        <w:t xml:space="preserve">    rise 2</w:t>
+      </w:r>
+    </w:p>
+    <w:p>
+      <w:pPr>
+        <w:pStyle w:val="affffffff5"/>
+      </w:pPr>
+      <w:r>
+        <w:t>}</w:t>
+      </w:r>
+    </w:p>
+    <w:p>
+      <w:pPr>
+        <w:pStyle w:val="affffffff5"/>
+      </w:pPr>
+      <w:proofErr w:type="spellStart"/>
+      <w:r>
+        <w:t>vrrp_instance</w:t>
+      </w:r>
+      <w:proofErr w:type="spellEnd"/>
+      <w:r>
+        <w:t xml:space="preserve"> VI_1 {</w:t>
+      </w:r>
+    </w:p>
+    <w:p>
+      <w:pPr>
+        <w:pStyle w:val="affffffff5"/>
+      </w:pPr>
+      <w:r>
+        <w:t xml:space="preserve">    state BACKUP</w:t>
+      </w:r>
+    </w:p>
+    <w:p>
+      <w:pPr>
+        <w:pStyle w:val="affffffff5"/>
+      </w:pPr>
+      <w:r>
+        <w:t xml:space="preserve">    interface ens160</w:t>
+      </w:r>
+    </w:p>
+    <w:p>
+      <w:pPr>
+        <w:pStyle w:val="affffffff5"/>
+      </w:pPr>
+      <w:r>
+        <w:t xml:space="preserve">    </w:t>
+      </w:r>
+      <w:proofErr w:type="spellStart"/>
+      <w:r>
+        <w:t>mcast_src_ip</w:t>
+      </w:r>
+      <w:proofErr w:type="spellEnd"/>
+      <w:r>
+        <w:t xml:space="preserve"> </w:t>
+      </w:r>
+      <w:r>
+        <w:t>192.168.0.107</w:t>
+      </w:r>
+    </w:p>
+    <w:p>
+      <w:pPr>
+        <w:pStyle w:val="affffffff5"/>
+      </w:pPr>
+      <w:r>
+        <w:t xml:space="preserve">    </w:t>
+      </w:r>
+      <w:proofErr w:type="spellStart"/>
+      <w:r>
+        <w:t>virtual_router_id</w:t>
+      </w:r>
+      <w:proofErr w:type="spellEnd"/>
+      <w:r>
+        <w:t xml:space="preserve"> 51</w:t>
+      </w:r>
+    </w:p>
+    <w:p>
+      <w:pPr>
+        <w:pStyle w:val="affffffff5"/>
+      </w:pPr>
+      <w:r>
+        <w:t xml:space="preserve">    priority 102</w:t>
+      </w:r>
+    </w:p>
+    <w:p>
+      <w:pPr>
+        <w:pStyle w:val="affffffff5"/>
+      </w:pPr>
+      <w:r>
+        <w:t xml:space="preserve">    </w:t>
+      </w:r>
+      <w:proofErr w:type="spellStart"/>
+      <w:r>
+        <w:t>advert_int</w:t>
+      </w:r>
+      <w:proofErr w:type="spellEnd"/>
+      <w:r>
+        <w:t xml:space="preserve"> 2</w:t>
+      </w:r>
+    </w:p>
+    <w:p>
+      <w:pPr>
+        <w:pStyle w:val="affffffff5"/>
+      </w:pPr>
+      <w:r>
         <w:lastRenderedPageBreak/>
-        <w:t>}</w:t>
-      </w:r>
-    </w:p>
-    <w:p>
-      <w:pPr>
-        <w:pStyle w:val="affffffff4"/>
-      </w:pPr>
-      <w:r>
-        <w:t>Master02</w:t>
-      </w:r>
-      <w:r>
-        <w:rPr>
-          <w:rFonts w:hint="eastAsia"/>
-        </w:rPr>
-        <w:t>节点的配置：</w:t>
+        <w:t xml:space="preserve">    authentication {</w:t>
       </w:r>
     </w:p>
     <w:p>
@@ -7747,21 +8487,51 @@
         <w:pStyle w:val="affffffff5"/>
       </w:pPr>
       <w:r>
-        <w:t xml:space="preserve">! Configuration File for </w:t>
-      </w:r>
-      <w:proofErr w:type="spellStart"/>
-      <w:r>
-        <w:t>keepalived</w:t>
-      </w:r>
-      <w:proofErr w:type="spellEnd"/>
+        <w:t xml:space="preserve">        </w:t>
+      </w:r>
+      <w:proofErr w:type="spellStart"/>
+      <w:r>
+        <w:t>auth_type</w:t>
+      </w:r>
+      <w:proofErr w:type="spellEnd"/>
+      <w:r>
+        <w:t xml:space="preserve"> PASS</w:t>
+      </w:r>
     </w:p>
     <w:p>
       <w:pPr>
         <w:pStyle w:val="affffffff5"/>
       </w:pPr>
-      <w:proofErr w:type="spellStart"/>
-      <w:r>
-        <w:t>global_defs</w:t>
+      <w:r>
+        <w:t xml:space="preserve">        </w:t>
+      </w:r>
+      <w:proofErr w:type="spellStart"/>
+      <w:r>
+        <w:t>auth_pass</w:t>
+      </w:r>
+      <w:proofErr w:type="spellEnd"/>
+      <w:r>
+        <w:t xml:space="preserve"> K8SHA_KA_AUTH</w:t>
+      </w:r>
+    </w:p>
+    <w:p>
+      <w:pPr>
+        <w:pStyle w:val="affffffff5"/>
+      </w:pPr>
+      <w:r>
+        <w:t xml:space="preserve">    }</w:t>
+      </w:r>
+    </w:p>
+    <w:p>
+      <w:pPr>
+        <w:pStyle w:val="affffffff5"/>
+      </w:pPr>
+      <w:r>
+        <w:t xml:space="preserve">    </w:t>
+      </w:r>
+      <w:proofErr w:type="spellStart"/>
+      <w:r>
+        <w:t>virtual_ipaddress</w:t>
       </w:r>
       <w:proofErr w:type="spellEnd"/>
       <w:r>
@@ -7773,15 +8543,10 @@
         <w:pStyle w:val="affffffff5"/>
       </w:pPr>
       <w:r>
-        <w:t xml:space="preserve">    </w:t>
-      </w:r>
-      <w:proofErr w:type="spellStart"/>
-      <w:r>
-        <w:t>router_id</w:t>
-      </w:r>
-      <w:proofErr w:type="spellEnd"/>
-      <w:r>
-        <w:t xml:space="preserve"> LVS_DEVEL</w:t>
+        <w:t xml:space="preserve">        </w:t>
+      </w:r>
+      <w:r>
+        <w:t>192.168.0.200</w:t>
       </w:r>
     </w:p>
     <w:p>
@@ -7789,52 +8554,44 @@
         <w:pStyle w:val="affffffff5"/>
       </w:pPr>
       <w:r>
-        <w:t>}</w:t>
+        <w:t xml:space="preserve">    }</w:t>
       </w:r>
     </w:p>
     <w:p>
       <w:pPr>
         <w:pStyle w:val="affffffff5"/>
       </w:pPr>
-      <w:proofErr w:type="spellStart"/>
-      <w:r>
-        <w:t>vrrp_script</w:t>
-      </w:r>
-      <w:proofErr w:type="spellEnd"/>
-      <w:r>
-        <w:t xml:space="preserve"> </w:t>
+      <w:r>
+        <w:t xml:space="preserve">#    </w:t>
+      </w:r>
+      <w:proofErr w:type="spellStart"/>
+      <w:r>
+        <w:t>track_script</w:t>
+      </w:r>
+      <w:proofErr w:type="spellEnd"/>
+      <w:r>
+        <w:t xml:space="preserve"> {</w:t>
+      </w:r>
+    </w:p>
+    <w:p>
+      <w:pPr>
+        <w:pStyle w:val="affffffff5"/>
+      </w:pPr>
+      <w:r>
+        <w:t xml:space="preserve">#       </w:t>
       </w:r>
       <w:proofErr w:type="spellStart"/>
       <w:r>
         <w:t>chk_apiserver</w:t>
       </w:r>
       <w:proofErr w:type="spellEnd"/>
-      <w:r>
-        <w:t xml:space="preserve"> {</w:t>
-      </w:r>
     </w:p>
     <w:p>
       <w:pPr>
         <w:pStyle w:val="affffffff5"/>
       </w:pPr>
       <w:r>
-        <w:t xml:space="preserve">    script "/</w:t>
-      </w:r>
-      <w:proofErr w:type="spellStart"/>
-      <w:r>
-        <w:t>etc</w:t>
-      </w:r>
-      <w:proofErr w:type="spellEnd"/>
-      <w:r>
-        <w:t>/</w:t>
-      </w:r>
-      <w:proofErr w:type="spellStart"/>
-      <w:r>
-        <w:t>keepalived</w:t>
-      </w:r>
-      <w:proofErr w:type="spellEnd"/>
-      <w:r>
-        <w:t>/check_apiserver.sh"</w:t>
+        <w:t>#    }</w:t>
       </w:r>
     </w:p>
     <w:p>
@@ -7842,620 +8599,6 @@
         <w:pStyle w:val="affffffff5"/>
       </w:pPr>
       <w:r>
-        <w:t xml:space="preserve">    interval 2</w:t>
-      </w:r>
-    </w:p>
-    <w:p>
-      <w:pPr>
-        <w:pStyle w:val="affffffff5"/>
-      </w:pPr>
-      <w:r>
-        <w:t xml:space="preserve">    weight -5</w:t>
-      </w:r>
-    </w:p>
-    <w:p>
-      <w:pPr>
-        <w:pStyle w:val="affffffff5"/>
-      </w:pPr>
-      <w:r>
-        <w:t xml:space="preserve">    fall 3  </w:t>
-      </w:r>
-    </w:p>
-    <w:p>
-      <w:pPr>
-        <w:pStyle w:val="affffffff5"/>
-      </w:pPr>
-      <w:r>
-        <w:t xml:space="preserve">    rise 2</w:t>
-      </w:r>
-    </w:p>
-    <w:p>
-      <w:pPr>
-        <w:pStyle w:val="affffffff5"/>
-      </w:pPr>
-      <w:r>
-        <w:t>}</w:t>
-      </w:r>
-    </w:p>
-    <w:p>
-      <w:pPr>
-        <w:pStyle w:val="affffffff5"/>
-      </w:pPr>
-      <w:proofErr w:type="spellStart"/>
-      <w:r>
-        <w:t>vrrp_instance</w:t>
-      </w:r>
-      <w:proofErr w:type="spellEnd"/>
-      <w:r>
-        <w:t xml:space="preserve"> VI_1 {</w:t>
-      </w:r>
-    </w:p>
-    <w:p>
-      <w:pPr>
-        <w:pStyle w:val="affffffff5"/>
-      </w:pPr>
-      <w:r>
-        <w:t xml:space="preserve">    state BACKUP</w:t>
-      </w:r>
-    </w:p>
-    <w:p>
-      <w:pPr>
-        <w:pStyle w:val="affffffff5"/>
-      </w:pPr>
-      <w:r>
-        <w:t xml:space="preserve">    interface ens160</w:t>
-      </w:r>
-    </w:p>
-    <w:p>
-      <w:pPr>
-        <w:pStyle w:val="affffffff5"/>
-      </w:pPr>
-      <w:r>
-        <w:t xml:space="preserve">    </w:t>
-      </w:r>
-      <w:proofErr w:type="spellStart"/>
-      <w:r>
-        <w:t>mcast_src_ip</w:t>
-      </w:r>
-      <w:proofErr w:type="spellEnd"/>
-      <w:r>
-        <w:t xml:space="preserve"> </w:t>
-      </w:r>
-      <w:r>
-        <w:t>192.168.0.106</w:t>
-      </w:r>
-    </w:p>
-    <w:p>
-      <w:pPr>
-        <w:pStyle w:val="affffffff5"/>
-      </w:pPr>
-      <w:r>
-        <w:t xml:space="preserve">    </w:t>
-      </w:r>
-      <w:proofErr w:type="spellStart"/>
-      <w:r>
-        <w:t>virtual_router_id</w:t>
-      </w:r>
-      <w:proofErr w:type="spellEnd"/>
-      <w:r>
-        <w:t xml:space="preserve"> 51</w:t>
-      </w:r>
-    </w:p>
-    <w:p>
-      <w:pPr>
-        <w:pStyle w:val="affffffff5"/>
-      </w:pPr>
-      <w:r>
-        <w:t xml:space="preserve">    priority 101</w:t>
-      </w:r>
-    </w:p>
-    <w:p>
-      <w:pPr>
-        <w:pStyle w:val="affffffff5"/>
-      </w:pPr>
-      <w:r>
-        <w:t xml:space="preserve">    </w:t>
-      </w:r>
-      <w:proofErr w:type="spellStart"/>
-      <w:r>
-        <w:t>advert_int</w:t>
-      </w:r>
-      <w:proofErr w:type="spellEnd"/>
-      <w:r>
-        <w:t xml:space="preserve"> 2</w:t>
-      </w:r>
-    </w:p>
-    <w:p>
-      <w:pPr>
-        <w:pStyle w:val="affffffff5"/>
-      </w:pPr>
-      <w:r>
-        <w:t xml:space="preserve">    authentication {</w:t>
-      </w:r>
-    </w:p>
-    <w:p>
-      <w:pPr>
-        <w:pStyle w:val="affffffff5"/>
-      </w:pPr>
-      <w:r>
-        <w:t xml:space="preserve">        </w:t>
-      </w:r>
-      <w:proofErr w:type="spellStart"/>
-      <w:r>
-        <w:t>auth_type</w:t>
-      </w:r>
-      <w:proofErr w:type="spellEnd"/>
-      <w:r>
-        <w:t xml:space="preserve"> PASS</w:t>
-      </w:r>
-    </w:p>
-    <w:p>
-      <w:pPr>
-        <w:pStyle w:val="affffffff5"/>
-      </w:pPr>
-      <w:r>
-        <w:t xml:space="preserve">        </w:t>
-      </w:r>
-      <w:proofErr w:type="spellStart"/>
-      <w:r>
-        <w:t>auth_pass</w:t>
-      </w:r>
-      <w:proofErr w:type="spellEnd"/>
-      <w:r>
-        <w:t xml:space="preserve"> K8SHA_KA_AUTH</w:t>
-      </w:r>
-    </w:p>
-    <w:p>
-      <w:pPr>
-        <w:pStyle w:val="affffffff5"/>
-      </w:pPr>
-      <w:r>
-        <w:t xml:space="preserve">    }</w:t>
-      </w:r>
-    </w:p>
-    <w:p>
-      <w:pPr>
-        <w:pStyle w:val="affffffff5"/>
-      </w:pPr>
-      <w:r>
-        <w:t xml:space="preserve">    </w:t>
-      </w:r>
-      <w:proofErr w:type="spellStart"/>
-      <w:r>
-        <w:t>virtual_ipaddress</w:t>
-      </w:r>
-      <w:proofErr w:type="spellEnd"/>
-      <w:r>
-        <w:t xml:space="preserve"> {</w:t>
-      </w:r>
-    </w:p>
-    <w:p>
-      <w:pPr>
-        <w:pStyle w:val="affffffff5"/>
-      </w:pPr>
-      <w:r>
-        <w:t xml:space="preserve">        </w:t>
-      </w:r>
-      <w:r>
-        <w:t>192.168.0.200</w:t>
-      </w:r>
-    </w:p>
-    <w:p>
-      <w:pPr>
-        <w:pStyle w:val="affffffff5"/>
-      </w:pPr>
-      <w:r>
-        <w:t xml:space="preserve">    }</w:t>
-      </w:r>
-    </w:p>
-    <w:p>
-      <w:pPr>
-        <w:pStyle w:val="affffffff5"/>
-      </w:pPr>
-      <w:r>
-        <w:t xml:space="preserve">#    </w:t>
-      </w:r>
-      <w:proofErr w:type="spellStart"/>
-      <w:r>
-        <w:t>track_script</w:t>
-      </w:r>
-      <w:proofErr w:type="spellEnd"/>
-      <w:r>
-        <w:t xml:space="preserve"> {</w:t>
-      </w:r>
-    </w:p>
-    <w:p>
-      <w:pPr>
-        <w:pStyle w:val="affffffff5"/>
-      </w:pPr>
-      <w:r>
-        <w:t xml:space="preserve">#       </w:t>
-      </w:r>
-      <w:proofErr w:type="spellStart"/>
-      <w:r>
-        <w:t>chk_apiserver</w:t>
-      </w:r>
-      <w:proofErr w:type="spellEnd"/>
-    </w:p>
-    <w:p>
-      <w:pPr>
-        <w:pStyle w:val="affffffff5"/>
-      </w:pPr>
-      <w:r>
-        <w:t>#    }</w:t>
-      </w:r>
-    </w:p>
-    <w:p>
-      <w:pPr>
-        <w:pStyle w:val="affffffff5"/>
-      </w:pPr>
-      <w:r>
-        <w:t>}</w:t>
-      </w:r>
-    </w:p>
-    <w:p>
-      <w:pPr>
-        <w:pStyle w:val="affffffff4"/>
-      </w:pPr>
-      <w:r>
-        <w:t>Master03</w:t>
-      </w:r>
-      <w:r>
-        <w:rPr>
-          <w:rFonts w:hint="eastAsia"/>
-        </w:rPr>
-        <w:t>节点的配置：</w:t>
-      </w:r>
-    </w:p>
-    <w:p>
-      <w:pPr>
-        <w:pStyle w:val="affffffff5"/>
-      </w:pPr>
-      <w:r>
-        <w:t xml:space="preserve">! Configuration File for </w:t>
-      </w:r>
-      <w:proofErr w:type="spellStart"/>
-      <w:r>
-        <w:t>keepalived</w:t>
-      </w:r>
-      <w:proofErr w:type="spellEnd"/>
-    </w:p>
-    <w:p>
-      <w:pPr>
-        <w:pStyle w:val="affffffff5"/>
-      </w:pPr>
-      <w:proofErr w:type="spellStart"/>
-      <w:r>
-        <w:t>global_defs</w:t>
-      </w:r>
-      <w:proofErr w:type="spellEnd"/>
-      <w:r>
-        <w:t xml:space="preserve"> {</w:t>
-      </w:r>
-    </w:p>
-    <w:p>
-      <w:pPr>
-        <w:pStyle w:val="affffffff5"/>
-      </w:pPr>
-      <w:r>
-        <w:t xml:space="preserve">    </w:t>
-      </w:r>
-      <w:proofErr w:type="spellStart"/>
-      <w:r>
-        <w:t>router_id</w:t>
-      </w:r>
-      <w:proofErr w:type="spellEnd"/>
-      <w:r>
-        <w:t xml:space="preserve"> LVS_DEVEL</w:t>
-      </w:r>
-    </w:p>
-    <w:p>
-      <w:pPr>
-        <w:pStyle w:val="affffffff5"/>
-      </w:pPr>
-      <w:r>
-        <w:t>}</w:t>
-      </w:r>
-    </w:p>
-    <w:p>
-      <w:pPr>
-        <w:pStyle w:val="affffffff5"/>
-      </w:pPr>
-      <w:proofErr w:type="spellStart"/>
-      <w:r>
-        <w:t>vrrp_script</w:t>
-      </w:r>
-      <w:proofErr w:type="spellEnd"/>
-      <w:r>
-        <w:t xml:space="preserve"> </w:t>
-      </w:r>
-      <w:proofErr w:type="spellStart"/>
-      <w:r>
-        <w:t>chk_apiserver</w:t>
-      </w:r>
-      <w:proofErr w:type="spellEnd"/>
-      <w:r>
-        <w:t xml:space="preserve"> {</w:t>
-      </w:r>
-    </w:p>
-    <w:p>
-      <w:pPr>
-        <w:pStyle w:val="affffffff5"/>
-      </w:pPr>
-      <w:r>
-        <w:t xml:space="preserve">    script "/</w:t>
-      </w:r>
-      <w:proofErr w:type="spellStart"/>
-      <w:r>
-        <w:t>etc</w:t>
-      </w:r>
-      <w:proofErr w:type="spellEnd"/>
-      <w:r>
-        <w:t>/</w:t>
-      </w:r>
-      <w:proofErr w:type="spellStart"/>
-      <w:r>
-        <w:t>keepalived</w:t>
-      </w:r>
-      <w:proofErr w:type="spellEnd"/>
-      <w:r>
-        <w:t>/check_apiserver.sh"</w:t>
-      </w:r>
-    </w:p>
-    <w:p>
-      <w:pPr>
-        <w:pStyle w:val="affffffff5"/>
-      </w:pPr>
-      <w:r>
-        <w:t xml:space="preserve">    interval 2</w:t>
-      </w:r>
-    </w:p>
-    <w:p>
-      <w:pPr>
-        <w:pStyle w:val="affffffff5"/>
-      </w:pPr>
-      <w:r>
-        <w:t xml:space="preserve">    weight -5</w:t>
-      </w:r>
-    </w:p>
-    <w:p>
-      <w:pPr>
-        <w:pStyle w:val="affffffff5"/>
-      </w:pPr>
-      <w:r>
-        <w:t xml:space="preserve">    fall 3  </w:t>
-      </w:r>
-    </w:p>
-    <w:p>
-      <w:pPr>
-        <w:pStyle w:val="affffffff5"/>
-      </w:pPr>
-      <w:r>
-        <w:t xml:space="preserve">    rise 2</w:t>
-      </w:r>
-    </w:p>
-    <w:p>
-      <w:pPr>
-        <w:pStyle w:val="affffffff5"/>
-      </w:pPr>
-      <w:r>
-        <w:t>}</w:t>
-      </w:r>
-    </w:p>
-    <w:p>
-      <w:pPr>
-        <w:pStyle w:val="affffffff5"/>
-      </w:pPr>
-      <w:proofErr w:type="spellStart"/>
-      <w:r>
-        <w:t>vrrp_instance</w:t>
-      </w:r>
-      <w:proofErr w:type="spellEnd"/>
-      <w:r>
-        <w:t xml:space="preserve"> VI_1 {</w:t>
-      </w:r>
-    </w:p>
-    <w:p>
-      <w:pPr>
-        <w:pStyle w:val="affffffff5"/>
-      </w:pPr>
-      <w:r>
-        <w:t xml:space="preserve">    state BACKUP</w:t>
-      </w:r>
-    </w:p>
-    <w:p>
-      <w:pPr>
-        <w:pStyle w:val="affffffff5"/>
-      </w:pPr>
-      <w:r>
-        <w:t xml:space="preserve">    interface ens160</w:t>
-      </w:r>
-    </w:p>
-    <w:p>
-      <w:pPr>
-        <w:pStyle w:val="affffffff5"/>
-      </w:pPr>
-      <w:r>
-        <w:t xml:space="preserve">    </w:t>
-      </w:r>
-      <w:proofErr w:type="spellStart"/>
-      <w:r>
-        <w:t>mcast_src_ip</w:t>
-      </w:r>
-      <w:proofErr w:type="spellEnd"/>
-      <w:r>
-        <w:t xml:space="preserve"> </w:t>
-      </w:r>
-      <w:r>
-        <w:t>192.168.0.107</w:t>
-      </w:r>
-    </w:p>
-    <w:p>
-      <w:pPr>
-        <w:pStyle w:val="affffffff5"/>
-      </w:pPr>
-      <w:r>
-        <w:t xml:space="preserve">    </w:t>
-      </w:r>
-      <w:proofErr w:type="spellStart"/>
-      <w:r>
-        <w:t>virtual_router_id</w:t>
-      </w:r>
-      <w:proofErr w:type="spellEnd"/>
-      <w:r>
-        <w:t xml:space="preserve"> 51</w:t>
-      </w:r>
-    </w:p>
-    <w:p>
-      <w:pPr>
-        <w:pStyle w:val="affffffff5"/>
-      </w:pPr>
-      <w:r>
-        <w:t xml:space="preserve">    priority 102</w:t>
-      </w:r>
-    </w:p>
-    <w:p>
-      <w:pPr>
-        <w:pStyle w:val="affffffff5"/>
-      </w:pPr>
-      <w:r>
-        <w:t xml:space="preserve">    </w:t>
-      </w:r>
-      <w:proofErr w:type="spellStart"/>
-      <w:r>
-        <w:t>advert_int</w:t>
-      </w:r>
-      <w:proofErr w:type="spellEnd"/>
-      <w:r>
-        <w:t xml:space="preserve"> 2</w:t>
-      </w:r>
-    </w:p>
-    <w:p>
-      <w:pPr>
-        <w:pStyle w:val="affffffff5"/>
-      </w:pPr>
-      <w:r>
-        <w:t xml:space="preserve">    authentication {</w:t>
-      </w:r>
-    </w:p>
-    <w:p>
-      <w:pPr>
-        <w:pStyle w:val="affffffff5"/>
-      </w:pPr>
-      <w:r>
-        <w:t xml:space="preserve">        </w:t>
-      </w:r>
-      <w:proofErr w:type="spellStart"/>
-      <w:r>
-        <w:t>auth_type</w:t>
-      </w:r>
-      <w:proofErr w:type="spellEnd"/>
-      <w:r>
-        <w:t xml:space="preserve"> PASS</w:t>
-      </w:r>
-    </w:p>
-    <w:p>
-      <w:pPr>
-        <w:pStyle w:val="affffffff5"/>
-      </w:pPr>
-      <w:r>
-        <w:t xml:space="preserve">        </w:t>
-      </w:r>
-      <w:proofErr w:type="spellStart"/>
-      <w:r>
-        <w:t>auth_pass</w:t>
-      </w:r>
-      <w:proofErr w:type="spellEnd"/>
-      <w:r>
-        <w:t xml:space="preserve"> K8SHA_KA_AUTH</w:t>
-      </w:r>
-    </w:p>
-    <w:p>
-      <w:pPr>
-        <w:pStyle w:val="affffffff5"/>
-      </w:pPr>
-      <w:r>
-        <w:t xml:space="preserve">    }</w:t>
-      </w:r>
-    </w:p>
-    <w:p>
-      <w:pPr>
-        <w:pStyle w:val="affffffff5"/>
-      </w:pPr>
-      <w:r>
-        <w:t xml:space="preserve">    </w:t>
-      </w:r>
-      <w:proofErr w:type="spellStart"/>
-      <w:r>
-        <w:t>virtual_ipaddress</w:t>
-      </w:r>
-      <w:proofErr w:type="spellEnd"/>
-      <w:r>
-        <w:t xml:space="preserve"> {</w:t>
-      </w:r>
-    </w:p>
-    <w:p>
-      <w:pPr>
-        <w:pStyle w:val="affffffff5"/>
-      </w:pPr>
-      <w:r>
-        <w:t xml:space="preserve">        </w:t>
-      </w:r>
-      <w:r>
-        <w:t>192.168.0.200</w:t>
-      </w:r>
-    </w:p>
-    <w:p>
-      <w:pPr>
-        <w:pStyle w:val="affffffff5"/>
-      </w:pPr>
-      <w:r>
-        <w:t xml:space="preserve">    }</w:t>
-      </w:r>
-    </w:p>
-    <w:p>
-      <w:pPr>
-        <w:pStyle w:val="affffffff5"/>
-      </w:pPr>
-      <w:r>
-        <w:t xml:space="preserve">#    </w:t>
-      </w:r>
-      <w:proofErr w:type="spellStart"/>
-      <w:r>
-        <w:t>track_script</w:t>
-      </w:r>
-      <w:proofErr w:type="spellEnd"/>
-      <w:r>
-        <w:t xml:space="preserve"> {</w:t>
-      </w:r>
-    </w:p>
-    <w:p>
-      <w:pPr>
-        <w:pStyle w:val="affffffff5"/>
-      </w:pPr>
-      <w:r>
-        <w:t xml:space="preserve">#       </w:t>
-      </w:r>
-      <w:proofErr w:type="spellStart"/>
-      <w:r>
-        <w:t>chk_apiserver</w:t>
-      </w:r>
-      <w:proofErr w:type="spellEnd"/>
-    </w:p>
-    <w:p>
-      <w:pPr>
-        <w:pStyle w:val="affffffff5"/>
-      </w:pPr>
-      <w:r>
-        <w:t>#    }</w:t>
-      </w:r>
-    </w:p>
-    <w:p>
-      <w:pPr>
-        <w:pStyle w:val="affffffff5"/>
-      </w:pPr>
-      <w:r>
-        <w:lastRenderedPageBreak/>
         <w:t>}</w:t>
       </w:r>
     </w:p>
@@ -9038,6 +9181,7 @@
         <w:pStyle w:val="Swift"/>
       </w:pPr>
       <w:r>
+        <w:lastRenderedPageBreak/>
         <w:t xml:space="preserve">  - signing</w:t>
       </w:r>
     </w:p>
@@ -9154,7 +9298,6 @@
         <w:pStyle w:val="Swift"/>
       </w:pPr>
       <w:r>
-        <w:lastRenderedPageBreak/>
         <w:t xml:space="preserve">  taints:</w:t>
       </w:r>
     </w:p>
@@ -9838,6 +9981,7 @@
         <w:rPr>
           <w:rFonts w:hint="eastAsia"/>
         </w:rPr>
+        <w:lastRenderedPageBreak/>
         <w:t>如果初始化失败，重置后再次初始化，命令如下：</w:t>
       </w:r>
     </w:p>
@@ -11042,8 +11186,8 @@
       <w:pPr>
         <w:pStyle w:val="31"/>
       </w:pPr>
-      <w:bookmarkStart w:id="19" w:name="_Toc9026225"/>
-      <w:bookmarkStart w:id="20" w:name="_Toc12714934"/>
+      <w:bookmarkStart w:id="20" w:name="_Toc9026225"/>
+      <w:bookmarkStart w:id="21" w:name="_Toc12714934"/>
       <w:r>
         <w:t>1.1.5</w:t>
       </w:r>
@@ -11062,8 +11206,8 @@
         </w:rPr>
         <w:t>组件的安装</w:t>
       </w:r>
-      <w:bookmarkEnd w:id="19"/>
       <w:bookmarkEnd w:id="20"/>
+      <w:bookmarkEnd w:id="21"/>
     </w:p>
     <w:p>
       <w:pPr>
@@ -11337,6 +11481,7 @@
         <w:rPr>
           <w:rFonts w:hint="eastAsia"/>
         </w:rPr>
+        <w:lastRenderedPageBreak/>
         <w:t>systemctl</w:t>
       </w:r>
       <w:proofErr w:type="spellEnd"/>
@@ -11496,8 +11641,8 @@
       <w:pPr>
         <w:pStyle w:val="31"/>
       </w:pPr>
-      <w:bookmarkStart w:id="21" w:name="_Toc9026226"/>
-      <w:bookmarkStart w:id="22" w:name="_Toc12714935"/>
+      <w:bookmarkStart w:id="22" w:name="_Toc9026226"/>
+      <w:bookmarkStart w:id="23" w:name="_Toc12714935"/>
       <w:r>
         <w:t>1.1.6</w:t>
       </w:r>
@@ -11519,8 +11664,8 @@
       <w:r>
         <w:t>Master</w:t>
       </w:r>
-      <w:bookmarkEnd w:id="21"/>
       <w:bookmarkEnd w:id="22"/>
+      <w:bookmarkEnd w:id="23"/>
     </w:p>
     <w:p>
       <w:pPr>
@@ -11803,8 +11948,8 @@
       <w:pPr>
         <w:pStyle w:val="31"/>
       </w:pPr>
-      <w:bookmarkStart w:id="23" w:name="_Toc9026227"/>
-      <w:bookmarkStart w:id="24" w:name="_Toc12714936"/>
+      <w:bookmarkStart w:id="24" w:name="_Toc9026227"/>
+      <w:bookmarkStart w:id="25" w:name="_Toc12714936"/>
       <w:r>
         <w:t>1.1.7</w:t>
       </w:r>
@@ -11823,8 +11968,8 @@
         </w:rPr>
         <w:t>节点的配置</w:t>
       </w:r>
-      <w:bookmarkEnd w:id="23"/>
       <w:bookmarkEnd w:id="24"/>
+      <w:bookmarkEnd w:id="25"/>
     </w:p>
     <w:p>
       <w:pPr>
@@ -11905,9 +12050,10 @@
       <w:pPr>
         <w:pStyle w:val="31"/>
       </w:pPr>
-      <w:bookmarkStart w:id="25" w:name="_Toc9026228"/>
-      <w:bookmarkStart w:id="26" w:name="_Toc12714937"/>
-      <w:r>
+      <w:bookmarkStart w:id="26" w:name="_Toc9026228"/>
+      <w:bookmarkStart w:id="27" w:name="_Toc12714937"/>
+      <w:r>
+        <w:lastRenderedPageBreak/>
         <w:t>1.1.8</w:t>
       </w:r>
       <w:r>
@@ -11925,8 +12071,8 @@
         </w:rPr>
         <w:t>部署</w:t>
       </w:r>
-      <w:bookmarkEnd w:id="25"/>
       <w:bookmarkEnd w:id="26"/>
+      <w:bookmarkEnd w:id="27"/>
     </w:p>
     <w:p>
       <w:pPr>
@@ -12102,7 +12248,6 @@
         <w:rPr>
           <w:noProof/>
         </w:rPr>
-        <w:lastRenderedPageBreak/>
         <w:drawing>
           <wp:inline distT="0" distB="0" distL="0" distR="0" wp14:anchorId="365B8F3B" wp14:editId="22FB9330">
             <wp:extent cx="5273040" cy="1295400"/>
@@ -12244,318 +12389,289 @@
       <w:pPr>
         <w:pStyle w:val="Swift"/>
         <w:rPr>
+          <w:color w:val="FF0000"/>
+        </w:rPr>
+      </w:pPr>
+      <w:proofErr w:type="spellStart"/>
+      <w:r>
+        <w:rPr>
+          <w:rFonts w:hint="eastAsia"/>
+          <w:shd w:val="clear" w:color="auto" w:fill="FFFFFF"/>
+        </w:rPr>
+        <w:t>s</w:t>
+      </w:r>
+      <w:r>
+        <w:rPr>
+          <w:shd w:val="clear" w:color="auto" w:fill="FFFFFF"/>
+        </w:rPr>
+        <w:t>cp</w:t>
+      </w:r>
+      <w:proofErr w:type="spellEnd"/>
+      <w:r>
+        <w:rPr>
+          <w:shd w:val="clear" w:color="auto" w:fill="FFFFFF"/>
+        </w:rPr>
+        <w:t xml:space="preserve"> /</w:t>
+      </w:r>
+      <w:proofErr w:type="spellStart"/>
+      <w:r>
+        <w:rPr>
+          <w:shd w:val="clear" w:color="auto" w:fill="FFFFFF"/>
+        </w:rPr>
+        <w:t>etc</w:t>
+      </w:r>
+      <w:proofErr w:type="spellEnd"/>
+      <w:r>
+        <w:rPr>
+          <w:shd w:val="clear" w:color="auto" w:fill="FFFFFF"/>
+        </w:rPr>
+        <w:t>/</w:t>
+      </w:r>
+      <w:proofErr w:type="spellStart"/>
+      <w:r>
+        <w:rPr>
+          <w:rFonts w:hint="eastAsia"/>
+          <w:shd w:val="clear" w:color="auto" w:fill="FFFFFF"/>
+        </w:rPr>
+        <w:t>k</w:t>
+      </w:r>
+      <w:r>
+        <w:rPr>
+          <w:shd w:val="clear" w:color="auto" w:fill="FFFFFF"/>
+        </w:rPr>
+        <w:t>ubernetes</w:t>
+      </w:r>
+      <w:proofErr w:type="spellEnd"/>
+      <w:r>
+        <w:rPr>
+          <w:shd w:val="clear" w:color="auto" w:fill="FFFFFF"/>
+        </w:rPr>
+        <w:t>/</w:t>
+      </w:r>
+      <w:proofErr w:type="spellStart"/>
+      <w:r>
+        <w:rPr>
+          <w:shd w:val="clear" w:color="auto" w:fill="FFFFFF"/>
+        </w:rPr>
+        <w:t>pki</w:t>
+      </w:r>
+      <w:proofErr w:type="spellEnd"/>
+      <w:r>
+        <w:rPr>
+          <w:shd w:val="clear" w:color="auto" w:fill="FFFFFF"/>
+        </w:rPr>
+        <w:t>/front-proxy-ca.crt k8s-node01:/</w:t>
+      </w:r>
+      <w:proofErr w:type="spellStart"/>
+      <w:r>
+        <w:rPr>
+          <w:shd w:val="clear" w:color="auto" w:fill="FFFFFF"/>
+        </w:rPr>
+        <w:t>etc</w:t>
+      </w:r>
+      <w:proofErr w:type="spellEnd"/>
+      <w:r>
+        <w:rPr>
+          <w:shd w:val="clear" w:color="auto" w:fill="FFFFFF"/>
+        </w:rPr>
+        <w:t>/</w:t>
+      </w:r>
+      <w:proofErr w:type="spellStart"/>
+      <w:r>
+        <w:rPr>
+          <w:shd w:val="clear" w:color="auto" w:fill="FFFFFF"/>
+        </w:rPr>
+        <w:t>k</w:t>
+      </w:r>
+      <w:r>
+        <w:rPr>
+          <w:shd w:val="clear" w:color="auto" w:fill="FFFFFF"/>
+        </w:rPr>
+        <w:t>ubernetes</w:t>
+      </w:r>
+      <w:proofErr w:type="spellEnd"/>
+      <w:r>
+        <w:rPr>
+          <w:shd w:val="clear" w:color="auto" w:fill="FFFFFF"/>
+        </w:rPr>
+        <w:t>/</w:t>
+      </w:r>
+      <w:proofErr w:type="spellStart"/>
+      <w:r>
+        <w:rPr>
+          <w:shd w:val="clear" w:color="auto" w:fill="FFFFFF"/>
+        </w:rPr>
+        <w:t>pki</w:t>
+      </w:r>
+      <w:proofErr w:type="spellEnd"/>
+      <w:r>
+        <w:rPr>
+          <w:shd w:val="clear" w:color="auto" w:fill="FFFFFF"/>
+        </w:rPr>
+        <w:t>/front-proxy-ca.crt</w:t>
+      </w:r>
+    </w:p>
+    <w:p>
+      <w:pPr>
+        <w:pStyle w:val="Swift"/>
+        <w:rPr>
+          <w:color w:val="FF0000"/>
+        </w:rPr>
+      </w:pPr>
+      <w:proofErr w:type="spellStart"/>
+      <w:r>
+        <w:rPr>
+          <w:rFonts w:hint="eastAsia"/>
+          <w:shd w:val="clear" w:color="auto" w:fill="FFFFFF"/>
+        </w:rPr>
+        <w:t>s</w:t>
+      </w:r>
+      <w:r>
+        <w:rPr>
+          <w:shd w:val="clear" w:color="auto" w:fill="FFFFFF"/>
+        </w:rPr>
+        <w:t>cp</w:t>
+      </w:r>
+      <w:proofErr w:type="spellEnd"/>
+      <w:r>
+        <w:rPr>
+          <w:shd w:val="clear" w:color="auto" w:fill="FFFFFF"/>
+        </w:rPr>
+        <w:t xml:space="preserve"> /</w:t>
+      </w:r>
+      <w:proofErr w:type="spellStart"/>
+      <w:r>
+        <w:rPr>
+          <w:shd w:val="clear" w:color="auto" w:fill="FFFFFF"/>
+        </w:rPr>
+        <w:t>etc</w:t>
+      </w:r>
+      <w:proofErr w:type="spellEnd"/>
+      <w:r>
+        <w:rPr>
+          <w:shd w:val="clear" w:color="auto" w:fill="FFFFFF"/>
+        </w:rPr>
+        <w:t>/</w:t>
+      </w:r>
+      <w:proofErr w:type="spellStart"/>
+      <w:r>
+        <w:rPr>
+          <w:shd w:val="clear" w:color="auto" w:fill="FFFFFF"/>
+        </w:rPr>
+        <w:t>k</w:t>
+      </w:r>
+      <w:r>
+        <w:rPr>
+          <w:shd w:val="clear" w:color="auto" w:fill="FFFFFF"/>
+        </w:rPr>
+        <w:t>ubernetes</w:t>
+      </w:r>
+      <w:proofErr w:type="spellEnd"/>
+      <w:r>
+        <w:rPr>
+          <w:shd w:val="clear" w:color="auto" w:fill="FFFFFF"/>
+        </w:rPr>
+        <w:t>/</w:t>
+      </w:r>
+      <w:proofErr w:type="spellStart"/>
+      <w:r>
+        <w:rPr>
+          <w:shd w:val="clear" w:color="auto" w:fill="FFFFFF"/>
+        </w:rPr>
+        <w:t>pki</w:t>
+      </w:r>
+      <w:proofErr w:type="spellEnd"/>
+      <w:r>
+        <w:rPr>
+          <w:shd w:val="clear" w:color="auto" w:fill="FFFFFF"/>
+        </w:rPr>
+        <w:t>/front-proxy-ca.crt k8s-node(</w:t>
+      </w:r>
+      <w:proofErr w:type="spellStart"/>
+      <w:r>
+        <w:rPr>
+          <w:rFonts w:hint="eastAsia"/>
+          <w:shd w:val="clear" w:color="auto" w:fill="FFFFFF"/>
+        </w:rPr>
+        <w:t>其他节点自行拷贝</w:t>
+      </w:r>
+      <w:proofErr w:type="spellEnd"/>
+      <w:r>
+        <w:rPr>
+          <w:shd w:val="clear" w:color="auto" w:fill="FFFFFF"/>
+        </w:rPr>
+        <w:t>):/</w:t>
+      </w:r>
+      <w:proofErr w:type="spellStart"/>
+      <w:r>
+        <w:rPr>
+          <w:shd w:val="clear" w:color="auto" w:fill="FFFFFF"/>
+        </w:rPr>
+        <w:t>etc</w:t>
+      </w:r>
+      <w:proofErr w:type="spellEnd"/>
+      <w:r>
+        <w:rPr>
+          <w:shd w:val="clear" w:color="auto" w:fill="FFFFFF"/>
+        </w:rPr>
+        <w:t>/</w:t>
+      </w:r>
+      <w:proofErr w:type="spellStart"/>
+      <w:r>
+        <w:rPr>
+          <w:shd w:val="clear" w:color="auto" w:fill="FFFFFF"/>
+        </w:rPr>
+        <w:t>k</w:t>
+      </w:r>
+      <w:r>
+        <w:rPr>
+          <w:shd w:val="clear" w:color="auto" w:fill="FFFFFF"/>
+        </w:rPr>
+        <w:t>ubernetes</w:t>
+      </w:r>
+      <w:proofErr w:type="spellEnd"/>
+      <w:r>
+        <w:rPr>
+          <w:shd w:val="clear" w:color="auto" w:fill="FFFFFF"/>
+        </w:rPr>
+        <w:t>/</w:t>
+      </w:r>
+      <w:proofErr w:type="spellStart"/>
+      <w:r>
+        <w:rPr>
+          <w:shd w:val="clear" w:color="auto" w:fill="FFFFFF"/>
+        </w:rPr>
+        <w:t>pki</w:t>
+      </w:r>
+      <w:proofErr w:type="spellEnd"/>
+      <w:r>
+        <w:rPr>
+          <w:shd w:val="clear" w:color="auto" w:fill="FFFFFF"/>
+        </w:rPr>
+        <w:t>/front-proxy-ca.crt</w:t>
+      </w:r>
+    </w:p>
+    <w:p>
+      <w:pPr>
+        <w:pStyle w:val="afff4"/>
+        <w:rPr>
+          <w:color w:val="FF0000"/>
+          <w:lang w:val="x-none"/>
+        </w:rPr>
+      </w:pPr>
+    </w:p>
+    <w:p>
+      <w:pPr>
+        <w:pStyle w:val="afff4"/>
+        <w:rPr>
+          <w:color w:val="FF0000"/>
+        </w:rPr>
+      </w:pPr>
+      <w:r>
+        <w:rPr>
           <w:rFonts w:hint="eastAsia"/>
           <w:color w:val="FF0000"/>
         </w:rPr>
-      </w:pPr>
-      <w:proofErr w:type="spellStart"/>
-      <w:r>
-        <w:rPr>
-          <w:rFonts w:hint="eastAsia"/>
-          <w:shd w:val="clear" w:color="auto" w:fill="FFFFFF"/>
-        </w:rPr>
-        <w:t>s</w:t>
-      </w:r>
-      <w:r>
-        <w:rPr>
-          <w:shd w:val="clear" w:color="auto" w:fill="FFFFFF"/>
-        </w:rPr>
-        <w:t>cp</w:t>
-      </w:r>
-      <w:proofErr w:type="spellEnd"/>
-      <w:r>
-        <w:rPr>
-          <w:shd w:val="clear" w:color="auto" w:fill="FFFFFF"/>
-        </w:rPr>
-        <w:t xml:space="preserve"> /</w:t>
-      </w:r>
-      <w:proofErr w:type="spellStart"/>
-      <w:r>
-        <w:rPr>
-          <w:shd w:val="clear" w:color="auto" w:fill="FFFFFF"/>
-        </w:rPr>
-        <w:t>etc</w:t>
-      </w:r>
-      <w:proofErr w:type="spellEnd"/>
-      <w:r>
-        <w:rPr>
-          <w:shd w:val="clear" w:color="auto" w:fill="FFFFFF"/>
-        </w:rPr>
-        <w:t>/</w:t>
-      </w:r>
-      <w:proofErr w:type="spellStart"/>
-      <w:r>
-        <w:rPr>
-          <w:rFonts w:hint="eastAsia"/>
-          <w:shd w:val="clear" w:color="auto" w:fill="FFFFFF"/>
-        </w:rPr>
-        <w:t>k</w:t>
-      </w:r>
-      <w:r>
-        <w:rPr>
-          <w:shd w:val="clear" w:color="auto" w:fill="FFFFFF"/>
-        </w:rPr>
-        <w:t>ubernetes</w:t>
-      </w:r>
-      <w:proofErr w:type="spellEnd"/>
-      <w:r>
-        <w:rPr>
-          <w:shd w:val="clear" w:color="auto" w:fill="FFFFFF"/>
-        </w:rPr>
-        <w:t>/</w:t>
-      </w:r>
-      <w:proofErr w:type="spellStart"/>
-      <w:r>
-        <w:rPr>
-          <w:shd w:val="clear" w:color="auto" w:fill="FFFFFF"/>
-        </w:rPr>
-        <w:t>pki</w:t>
-      </w:r>
-      <w:proofErr w:type="spellEnd"/>
-      <w:r>
-        <w:rPr>
-          <w:shd w:val="clear" w:color="auto" w:fill="FFFFFF"/>
-        </w:rPr>
-        <w:t>/</w:t>
-      </w:r>
-      <w:r>
-        <w:rPr>
-          <w:shd w:val="clear" w:color="auto" w:fill="FFFFFF"/>
-        </w:rPr>
-        <w:t>front-proxy-ca.crt</w:t>
-      </w:r>
-      <w:r>
-        <w:rPr>
-          <w:shd w:val="clear" w:color="auto" w:fill="FFFFFF"/>
-        </w:rPr>
-        <w:t xml:space="preserve"> k8s-node01:/</w:t>
-      </w:r>
-      <w:proofErr w:type="spellStart"/>
-      <w:r>
-        <w:rPr>
-          <w:shd w:val="clear" w:color="auto" w:fill="FFFFFF"/>
-        </w:rPr>
-        <w:t>etc</w:t>
-      </w:r>
-      <w:proofErr w:type="spellEnd"/>
-      <w:r>
-        <w:rPr>
-          <w:shd w:val="clear" w:color="auto" w:fill="FFFFFF"/>
-        </w:rPr>
-        <w:t>/</w:t>
-      </w:r>
-      <w:proofErr w:type="spellStart"/>
-      <w:r>
-        <w:rPr>
-          <w:shd w:val="clear" w:color="auto" w:fill="FFFFFF"/>
-        </w:rPr>
-        <w:t>k</w:t>
-      </w:r>
-      <w:r>
-        <w:rPr>
-          <w:shd w:val="clear" w:color="auto" w:fill="FFFFFF"/>
-        </w:rPr>
-        <w:t>ubernetes</w:t>
-      </w:r>
-      <w:proofErr w:type="spellEnd"/>
-      <w:r>
-        <w:rPr>
-          <w:shd w:val="clear" w:color="auto" w:fill="FFFFFF"/>
-        </w:rPr>
-        <w:t>/</w:t>
-      </w:r>
-      <w:proofErr w:type="spellStart"/>
-      <w:r>
-        <w:rPr>
-          <w:shd w:val="clear" w:color="auto" w:fill="FFFFFF"/>
-        </w:rPr>
-        <w:t>pki</w:t>
-      </w:r>
-      <w:proofErr w:type="spellEnd"/>
-      <w:r>
-        <w:rPr>
-          <w:shd w:val="clear" w:color="auto" w:fill="FFFFFF"/>
-        </w:rPr>
-        <w:t>/front-proxy-ca.crt</w:t>
-      </w:r>
-    </w:p>
-    <w:p>
-      <w:pPr>
-        <w:pStyle w:val="Swift"/>
-        <w:rPr>
-          <w:rFonts w:hint="eastAsia"/>
-          <w:color w:val="FF0000"/>
-        </w:rPr>
-      </w:pPr>
-      <w:proofErr w:type="spellStart"/>
-      <w:r>
-        <w:rPr>
-          <w:rFonts w:hint="eastAsia"/>
-          <w:shd w:val="clear" w:color="auto" w:fill="FFFFFF"/>
-        </w:rPr>
-        <w:t>s</w:t>
-      </w:r>
-      <w:r>
-        <w:rPr>
-          <w:shd w:val="clear" w:color="auto" w:fill="FFFFFF"/>
-        </w:rPr>
-        <w:t>cp</w:t>
-      </w:r>
-      <w:proofErr w:type="spellEnd"/>
-      <w:r>
-        <w:rPr>
-          <w:shd w:val="clear" w:color="auto" w:fill="FFFFFF"/>
-        </w:rPr>
-        <w:t xml:space="preserve"> /</w:t>
-      </w:r>
-      <w:proofErr w:type="spellStart"/>
-      <w:r>
-        <w:rPr>
-          <w:shd w:val="clear" w:color="auto" w:fill="FFFFFF"/>
-        </w:rPr>
-        <w:t>etc</w:t>
-      </w:r>
-      <w:proofErr w:type="spellEnd"/>
-      <w:r>
-        <w:rPr>
-          <w:shd w:val="clear" w:color="auto" w:fill="FFFFFF"/>
-        </w:rPr>
-        <w:t>/</w:t>
-      </w:r>
-      <w:proofErr w:type="spellStart"/>
-      <w:r>
-        <w:rPr>
-          <w:shd w:val="clear" w:color="auto" w:fill="FFFFFF"/>
-        </w:rPr>
-        <w:t>k</w:t>
-      </w:r>
-      <w:r>
-        <w:rPr>
-          <w:shd w:val="clear" w:color="auto" w:fill="FFFFFF"/>
-        </w:rPr>
-        <w:t>ubernetes</w:t>
-      </w:r>
-      <w:proofErr w:type="spellEnd"/>
-      <w:r>
-        <w:rPr>
-          <w:shd w:val="clear" w:color="auto" w:fill="FFFFFF"/>
-        </w:rPr>
-        <w:t>/</w:t>
-      </w:r>
-      <w:proofErr w:type="spellStart"/>
-      <w:r>
-        <w:rPr>
-          <w:shd w:val="clear" w:color="auto" w:fill="FFFFFF"/>
-        </w:rPr>
-        <w:t>pki</w:t>
-      </w:r>
-      <w:proofErr w:type="spellEnd"/>
-      <w:r>
-        <w:rPr>
-          <w:shd w:val="clear" w:color="auto" w:fill="FFFFFF"/>
-        </w:rPr>
-        <w:t>/front-proxy-ca.crt k8s-node</w:t>
-      </w:r>
-      <w:r>
-        <w:rPr>
-          <w:shd w:val="clear" w:color="auto" w:fill="FFFFFF"/>
-        </w:rPr>
-        <w:t>(</w:t>
-      </w:r>
-      <w:proofErr w:type="spellStart"/>
-      <w:r>
-        <w:rPr>
-          <w:rFonts w:hint="eastAsia"/>
-          <w:shd w:val="clear" w:color="auto" w:fill="FFFFFF"/>
-        </w:rPr>
-        <w:t>其他节点自行拷贝</w:t>
-      </w:r>
-      <w:proofErr w:type="spellEnd"/>
-      <w:r>
-        <w:rPr>
-          <w:shd w:val="clear" w:color="auto" w:fill="FFFFFF"/>
-        </w:rPr>
-        <w:t>)</w:t>
-      </w:r>
-      <w:r>
-        <w:rPr>
-          <w:shd w:val="clear" w:color="auto" w:fill="FFFFFF"/>
-        </w:rPr>
-        <w:t>:/</w:t>
-      </w:r>
-      <w:proofErr w:type="spellStart"/>
-      <w:r>
-        <w:rPr>
-          <w:shd w:val="clear" w:color="auto" w:fill="FFFFFF"/>
-        </w:rPr>
-        <w:t>etc</w:t>
-      </w:r>
-      <w:proofErr w:type="spellEnd"/>
-      <w:r>
-        <w:rPr>
-          <w:shd w:val="clear" w:color="auto" w:fill="FFFFFF"/>
-        </w:rPr>
-        <w:t>/</w:t>
-      </w:r>
-      <w:proofErr w:type="spellStart"/>
-      <w:r>
-        <w:rPr>
-          <w:shd w:val="clear" w:color="auto" w:fill="FFFFFF"/>
-        </w:rPr>
-        <w:t>k</w:t>
-      </w:r>
-      <w:bookmarkStart w:id="27" w:name="_GoBack"/>
-      <w:bookmarkEnd w:id="27"/>
-      <w:r>
-        <w:rPr>
-          <w:shd w:val="clear" w:color="auto" w:fill="FFFFFF"/>
-        </w:rPr>
-        <w:t>ubernetes</w:t>
-      </w:r>
-      <w:proofErr w:type="spellEnd"/>
-      <w:r>
-        <w:rPr>
-          <w:shd w:val="clear" w:color="auto" w:fill="FFFFFF"/>
-        </w:rPr>
-        <w:t>/</w:t>
-      </w:r>
-      <w:proofErr w:type="spellStart"/>
-      <w:r>
-        <w:rPr>
-          <w:shd w:val="clear" w:color="auto" w:fill="FFFFFF"/>
-        </w:rPr>
-        <w:t>pki</w:t>
-      </w:r>
-      <w:proofErr w:type="spellEnd"/>
-      <w:r>
-        <w:rPr>
-          <w:shd w:val="clear" w:color="auto" w:fill="FFFFFF"/>
-        </w:rPr>
-        <w:t>/front-proxy-ca.crt</w:t>
-      </w:r>
-    </w:p>
-    <w:p>
-      <w:pPr>
-        <w:pStyle w:val="afff4"/>
-        <w:rPr>
-          <w:rFonts w:hint="eastAsia"/>
-          <w:color w:val="FF0000"/>
-          <w:lang w:val="x-none"/>
-        </w:rPr>
-      </w:pPr>
-    </w:p>
-    <w:p>
-      <w:pPr>
-        <w:pStyle w:val="afff4"/>
-        <w:rPr>
-          <w:color w:val="FF0000"/>
-        </w:rPr>
-      </w:pPr>
-      <w:r>
-        <w:rPr>
-          <w:rFonts w:hint="eastAsia"/>
-          <w:color w:val="FF0000"/>
-        </w:rPr>
         <w:t>安装</w:t>
       </w:r>
       <w:r>
@@ -12924,6 +13040,7 @@
         <w:rPr>
           <w:rFonts w:hint="eastAsia"/>
         </w:rPr>
+        <w:lastRenderedPageBreak/>
         <w:t>可以在官方</w:t>
       </w:r>
       <w:r>
@@ -12953,7 +13070,6 @@
         <w:rPr>
           <w:noProof/>
         </w:rPr>
-        <w:lastRenderedPageBreak/>
         <w:drawing>
           <wp:inline distT="0" distB="0" distL="0" distR="0" wp14:anchorId="061CD2AC" wp14:editId="1ACAC217">
             <wp:extent cx="5274310" cy="2272665"/>
@@ -15306,7 +15422,7 @@
         <v:path o:extrusionok="f" gradientshapeok="t" o:connecttype="rect"/>
         <o:lock v:ext="edit" aspectratio="t"/>
       </v:shapetype>
-      <v:shape id="_x0000_i1032" type="#_x0000_t75" style="width:6pt;height:6pt" o:bullet="t">
+      <v:shape id="_x0000_i1036" type="#_x0000_t75" style="width:6pt;height:6pt" o:bullet="t">
         <v:imagedata r:id="rId1" o:title="项目符号1"/>
       </v:shape>
     </w:pict>

</xml_diff>